<commit_message>
finish all inc2 stuff excpet for video
</commit_message>
<xml_diff>
--- a/increment-docs/increment-2/G_31_IT_doc_2.docx
+++ b/increment-docs/increment-2/G_31_IT_doc_2.docx
@@ -405,12 +405,14 @@
       <w:pPr>
         <w:jc w:val="center"/>
         <w:rPr>
+          <w:rFonts w:ascii="Arial" w:hAnsi="Arial" w:cs="Arial"/>
           <w:sz w:val="36"/>
           <w:bdr w:val="none" w:sz="0" w:space="0" w:color="auto" w:frame="1"/>
         </w:rPr>
       </w:pPr>
       <w:r>
         <w:rPr>
+          <w:rFonts w:ascii="Arial" w:hAnsi="Arial" w:cs="Arial"/>
           <w:sz w:val="36"/>
           <w:bdr w:val="none" w:sz="0" w:space="0" w:color="auto" w:frame="1"/>
         </w:rPr>
@@ -421,11 +423,13 @@
       <w:pPr>
         <w:pStyle w:val="Heading1"/>
         <w:rPr>
-          <w:bdr w:val="none" w:sz="0" w:space="0" w:color="auto" w:frame="1"/>
-        </w:rPr>
-      </w:pPr>
-      <w:r>
-        <w:rPr>
+          <w:rFonts w:cs="Arial"/>
+          <w:bdr w:val="none" w:sz="0" w:space="0" w:color="auto" w:frame="1"/>
+        </w:rPr>
+      </w:pPr>
+      <w:r>
+        <w:rPr>
+          <w:rFonts w:cs="Arial"/>
           <w:bdr w:val="none" w:sz="0" w:space="0" w:color="auto" w:frame="1"/>
         </w:rPr>
         <w:lastRenderedPageBreak/>
@@ -433,6 +437,7 @@
       </w:r>
       <w:r>
         <w:rPr>
+          <w:rFonts w:cs="Arial"/>
           <w:bdr w:val="none" w:sz="0" w:space="0" w:color="auto" w:frame="1"/>
         </w:rPr>
         <w:t xml:space="preserve"> (5 points)</w:t>
@@ -445,11 +450,20 @@
           <w:ilvl w:val="0"/>
           <w:numId w:val="41"/>
         </w:numPr>
-      </w:pPr>
-      <w:r>
+        <w:rPr>
+          <w:rFonts w:ascii="Arial" w:hAnsi="Arial" w:cs="Arial"/>
+        </w:rPr>
+      </w:pPr>
+      <w:r>
+        <w:rPr>
+          <w:rFonts w:ascii="Arial" w:hAnsi="Arial" w:cs="Arial"/>
+        </w:rPr>
         <w:t>JavaScrip</w:t>
       </w:r>
       <w:r>
+        <w:rPr>
+          <w:rFonts w:ascii="Arial" w:hAnsi="Arial" w:cs="Arial"/>
+        </w:rPr>
         <w:t>t</w:t>
       </w:r>
     </w:p>
@@ -460,8 +474,14 @@
           <w:ilvl w:val="0"/>
           <w:numId w:val="41"/>
         </w:numPr>
-      </w:pPr>
-      <w:r>
+        <w:rPr>
+          <w:rFonts w:ascii="Arial" w:hAnsi="Arial" w:cs="Arial"/>
+        </w:rPr>
+      </w:pPr>
+      <w:r>
+        <w:rPr>
+          <w:rFonts w:ascii="Arial" w:hAnsi="Arial" w:cs="Arial"/>
+        </w:rPr>
         <w:t>CSS</w:t>
       </w:r>
     </w:p>
@@ -473,10 +493,13 @@
           <w:numId w:val="41"/>
         </w:numPr>
         <w:rPr>
-          <w:rFonts w:hint="eastAsia"/>
-        </w:rPr>
-      </w:pPr>
-      <w:r>
+          <w:rFonts w:ascii="Arial" w:hAnsi="Arial" w:cs="Arial"/>
+        </w:rPr>
+      </w:pPr>
+      <w:r>
+        <w:rPr>
+          <w:rFonts w:ascii="Arial" w:hAnsi="Arial" w:cs="Arial"/>
+        </w:rPr>
         <w:t>HTML</w:t>
       </w:r>
     </w:p>
@@ -484,17 +507,19 @@
       <w:pPr>
         <w:pStyle w:val="Heading1"/>
         <w:rPr>
-          <w:rFonts w:ascii="inherit" w:hAnsi="inherit" w:cs="Lucida Grande" w:hint="eastAsia"/>
-        </w:rPr>
-      </w:pPr>
-      <w:r>
-        <w:rPr>
+          <w:rFonts w:cs="Arial"/>
+        </w:rPr>
+      </w:pPr>
+      <w:r>
+        <w:rPr>
+          <w:rFonts w:cs="Arial"/>
           <w:bdr w:val="none" w:sz="0" w:space="0" w:color="auto" w:frame="1"/>
         </w:rPr>
         <w:t>Platforms, APIs, Databases, and other technologies used</w:t>
       </w:r>
       <w:r>
         <w:rPr>
+          <w:rFonts w:cs="Arial"/>
           <w:bdr w:val="none" w:sz="0" w:space="0" w:color="auto" w:frame="1"/>
         </w:rPr>
         <w:t xml:space="preserve"> (5 points) </w:t>
@@ -524,6 +549,48 @@
           <w:bdr w:val="none" w:sz="0" w:space="0" w:color="auto" w:frame="1"/>
         </w:rPr>
         <w:t>Technologies</w:t>
+      </w:r>
+    </w:p>
+    <w:p>
+      <w:pPr>
+        <w:pStyle w:val="ListParagraph"/>
+        <w:numPr>
+          <w:ilvl w:val="0"/>
+          <w:numId w:val="44"/>
+        </w:numPr>
+        <w:shd w:val="clear" w:color="auto" w:fill="FFFFFF"/>
+        <w:rPr>
+          <w:rFonts w:ascii="Arial" w:hAnsi="Arial" w:cs="Arial"/>
+          <w:iCs/>
+          <w:color w:val="000000"/>
+          <w:sz w:val="20"/>
+          <w:szCs w:val="20"/>
+          <w:bdr w:val="none" w:sz="0" w:space="0" w:color="auto" w:frame="1"/>
+        </w:rPr>
+      </w:pPr>
+      <w:r>
+        <w:rPr>
+          <w:rFonts w:ascii="Arial" w:hAnsi="Arial" w:cs="Arial"/>
+          <w:b/>
+          <w:bCs/>
+          <w:iCs/>
+          <w:color w:val="000000"/>
+          <w:sz w:val="20"/>
+          <w:szCs w:val="20"/>
+          <w:bdr w:val="none" w:sz="0" w:space="0" w:color="auto" w:frame="1"/>
+        </w:rPr>
+        <w:t>React</w:t>
+      </w:r>
+      <w:r>
+        <w:rPr>
+          <w:rFonts w:ascii="Arial" w:hAnsi="Arial" w:cs="Arial"/>
+          <w:iCs/>
+          <w:color w:val="000000"/>
+          <w:sz w:val="20"/>
+          <w:szCs w:val="20"/>
+          <w:bdr w:val="none" w:sz="0" w:space="0" w:color="auto" w:frame="1"/>
+        </w:rPr>
+        <w:t>: JavaScript library for building user interfaces, particularly single-page applications</w:t>
       </w:r>
     </w:p>
     <w:p>
@@ -535,23 +602,36 @@
         <w:shd w:val="clear" w:color="auto" w:fill="FFFFFF"/>
         <w:rPr>
           <w:rFonts w:ascii="Arial" w:hAnsi="Arial" w:cs="Arial"/>
-          <w:i/>
-          <w:color w:val="000000"/>
-          <w:sz w:val="20"/>
-          <w:szCs w:val="20"/>
-          <w:bdr w:val="none" w:sz="0" w:space="0" w:color="auto" w:frame="1"/>
-        </w:rPr>
-      </w:pPr>
-      <w:r>
-        <w:rPr>
-          <w:rFonts w:ascii="Arial" w:hAnsi="Arial" w:cs="Arial"/>
-          <w:i/>
-          <w:color w:val="000000"/>
-          <w:sz w:val="20"/>
-          <w:szCs w:val="20"/>
-          <w:bdr w:val="none" w:sz="0" w:space="0" w:color="auto" w:frame="1"/>
-        </w:rPr>
-        <w:t xml:space="preserve">JavaScript: A versatile programming language used for client-side and server-side web development </w:t>
+          <w:iCs/>
+          <w:color w:val="000000"/>
+          <w:sz w:val="20"/>
+          <w:szCs w:val="20"/>
+          <w:bdr w:val="none" w:sz="0" w:space="0" w:color="auto" w:frame="1"/>
+        </w:rPr>
+      </w:pPr>
+      <w:r>
+        <w:rPr>
+          <w:rFonts w:ascii="Arial" w:hAnsi="Arial" w:cs="Arial"/>
+          <w:b/>
+          <w:bCs/>
+          <w:iCs/>
+          <w:color w:val="000000"/>
+          <w:sz w:val="20"/>
+          <w:szCs w:val="20"/>
+          <w:bdr w:val="none" w:sz="0" w:space="0" w:color="auto" w:frame="1"/>
+        </w:rPr>
+        <w:t>Node.js:</w:t>
+      </w:r>
+      <w:r>
+        <w:rPr>
+          <w:rFonts w:ascii="Arial" w:hAnsi="Arial" w:cs="Arial"/>
+          <w:iCs/>
+          <w:color w:val="000000"/>
+          <w:sz w:val="20"/>
+          <w:szCs w:val="20"/>
+          <w:bdr w:val="none" w:sz="0" w:space="0" w:color="auto" w:frame="1"/>
+        </w:rPr>
+        <w:t xml:space="preserve"> A JavaScript runtime built on Chrome's V8 JavaScript engine, allowing you to run JavaScript on the server </w:t>
       </w:r>
     </w:p>
     <w:p>
@@ -563,23 +643,313 @@
         <w:shd w:val="clear" w:color="auto" w:fill="FFFFFF"/>
         <w:rPr>
           <w:rFonts w:ascii="Arial" w:hAnsi="Arial" w:cs="Arial"/>
-          <w:i/>
-          <w:color w:val="000000"/>
-          <w:sz w:val="20"/>
-          <w:szCs w:val="20"/>
-          <w:bdr w:val="none" w:sz="0" w:space="0" w:color="auto" w:frame="1"/>
-        </w:rPr>
-      </w:pPr>
-      <w:r>
-        <w:rPr>
-          <w:rFonts w:ascii="Arial" w:hAnsi="Arial" w:cs="Arial"/>
-          <w:i/>
-          <w:color w:val="000000"/>
-          <w:sz w:val="20"/>
-          <w:szCs w:val="20"/>
-          <w:bdr w:val="none" w:sz="0" w:space="0" w:color="auto" w:frame="1"/>
-        </w:rPr>
-        <w:t>React: JavaScript library for building user interfaces, particularly single-page applications</w:t>
+          <w:iCs/>
+          <w:color w:val="000000"/>
+          <w:sz w:val="20"/>
+          <w:szCs w:val="20"/>
+          <w:bdr w:val="none" w:sz="0" w:space="0" w:color="auto" w:frame="1"/>
+        </w:rPr>
+      </w:pPr>
+      <w:r>
+        <w:rPr>
+          <w:rFonts w:ascii="Arial" w:hAnsi="Arial" w:cs="Arial"/>
+          <w:b/>
+          <w:bCs/>
+          <w:iCs/>
+          <w:color w:val="000000"/>
+          <w:sz w:val="20"/>
+          <w:szCs w:val="20"/>
+          <w:bdr w:val="none" w:sz="0" w:space="0" w:color="auto" w:frame="1"/>
+        </w:rPr>
+        <w:t>react-router:</w:t>
+      </w:r>
+      <w:r>
+        <w:rPr>
+          <w:rFonts w:ascii="Arial" w:hAnsi="Arial" w:cs="Arial"/>
+          <w:iCs/>
+          <w:color w:val="000000"/>
+          <w:sz w:val="20"/>
+          <w:szCs w:val="20"/>
+          <w:bdr w:val="none" w:sz="0" w:space="0" w:color="auto" w:frame="1"/>
+        </w:rPr>
+        <w:t xml:space="preserve"> A standard routing library for React, used to handle navigation in single-page applications</w:t>
+      </w:r>
+    </w:p>
+    <w:p>
+      <w:pPr>
+        <w:numPr>
+          <w:ilvl w:val="1"/>
+          <w:numId w:val="42"/>
+        </w:numPr>
+        <w:shd w:val="clear" w:color="auto" w:fill="FFFFFF"/>
+        <w:rPr>
+          <w:rFonts w:ascii="Arial" w:hAnsi="Arial" w:cs="Arial"/>
+          <w:iCs/>
+          <w:color w:val="000000"/>
+          <w:sz w:val="20"/>
+          <w:szCs w:val="20"/>
+          <w:bdr w:val="none" w:sz="0" w:space="0" w:color="auto" w:frame="1"/>
+        </w:rPr>
+      </w:pPr>
+      <w:r>
+        <w:rPr>
+          <w:rFonts w:ascii="Arial" w:hAnsi="Arial" w:cs="Arial"/>
+          <w:b/>
+          <w:bCs/>
+          <w:iCs/>
+          <w:color w:val="000000"/>
+          <w:sz w:val="20"/>
+          <w:szCs w:val="20"/>
+          <w:bdr w:val="none" w:sz="0" w:space="0" w:color="auto" w:frame="1"/>
+        </w:rPr>
+        <w:t>firebase admin:</w:t>
+      </w:r>
+      <w:r>
+        <w:rPr>
+          <w:rFonts w:ascii="Arial" w:hAnsi="Arial" w:cs="Arial"/>
+          <w:iCs/>
+          <w:color w:val="000000"/>
+          <w:sz w:val="20"/>
+          <w:szCs w:val="20"/>
+          <w:bdr w:val="none" w:sz="0" w:space="0" w:color="auto" w:frame="1"/>
+        </w:rPr>
+        <w:t xml:space="preserve"> A server SDK that lets you interact with Firebase from environments </w:t>
+      </w:r>
+      <w:r>
+        <w:rPr>
+          <w:rFonts w:ascii="Arial" w:hAnsi="Arial" w:cs="Arial"/>
+          <w:iCs/>
+          <w:color w:val="000000"/>
+          <w:sz w:val="20"/>
+          <w:szCs w:val="20"/>
+          <w:bdr w:val="none" w:sz="0" w:space="0" w:color="auto" w:frame="1"/>
+        </w:rPr>
+        <w:t xml:space="preserve">for </w:t>
+      </w:r>
+      <w:r>
+        <w:rPr>
+          <w:rFonts w:ascii="Arial" w:hAnsi="Arial" w:cs="Arial"/>
+          <w:iCs/>
+          <w:color w:val="000000"/>
+          <w:sz w:val="20"/>
+          <w:szCs w:val="20"/>
+          <w:bdr w:val="none" w:sz="0" w:space="0" w:color="auto" w:frame="1"/>
+        </w:rPr>
+        <w:t>various administrative tasks</w:t>
+      </w:r>
+    </w:p>
+    <w:p>
+      <w:pPr>
+        <w:numPr>
+          <w:ilvl w:val="1"/>
+          <w:numId w:val="42"/>
+        </w:numPr>
+        <w:shd w:val="clear" w:color="auto" w:fill="FFFFFF"/>
+        <w:rPr>
+          <w:rFonts w:ascii="Arial" w:hAnsi="Arial" w:cs="Arial"/>
+          <w:iCs/>
+          <w:color w:val="000000"/>
+          <w:sz w:val="20"/>
+          <w:szCs w:val="20"/>
+          <w:bdr w:val="none" w:sz="0" w:space="0" w:color="auto" w:frame="1"/>
+        </w:rPr>
+      </w:pPr>
+      <w:proofErr w:type="spellStart"/>
+      <w:r>
+        <w:rPr>
+          <w:rFonts w:ascii="Arial" w:hAnsi="Arial" w:cs="Arial"/>
+          <w:b/>
+          <w:bCs/>
+          <w:iCs/>
+          <w:color w:val="000000"/>
+          <w:sz w:val="20"/>
+          <w:szCs w:val="20"/>
+          <w:bdr w:val="none" w:sz="0" w:space="0" w:color="auto" w:frame="1"/>
+        </w:rPr>
+        <w:t>axios</w:t>
+      </w:r>
+      <w:proofErr w:type="spellEnd"/>
+      <w:r>
+        <w:rPr>
+          <w:rFonts w:ascii="Arial" w:hAnsi="Arial" w:cs="Arial"/>
+          <w:b/>
+          <w:bCs/>
+          <w:iCs/>
+          <w:color w:val="000000"/>
+          <w:sz w:val="20"/>
+          <w:szCs w:val="20"/>
+          <w:bdr w:val="none" w:sz="0" w:space="0" w:color="auto" w:frame="1"/>
+        </w:rPr>
+        <w:t>:</w:t>
+      </w:r>
+      <w:r>
+        <w:rPr>
+          <w:rFonts w:ascii="Arial" w:hAnsi="Arial" w:cs="Arial"/>
+          <w:iCs/>
+          <w:color w:val="000000"/>
+          <w:sz w:val="20"/>
+          <w:szCs w:val="20"/>
+          <w:bdr w:val="none" w:sz="0" w:space="0" w:color="auto" w:frame="1"/>
+        </w:rPr>
+        <w:t xml:space="preserve"> A promise-based HTTP client for making requests to APIs from both the browser and Node.js</w:t>
+      </w:r>
+    </w:p>
+    <w:p>
+      <w:pPr>
+        <w:numPr>
+          <w:ilvl w:val="1"/>
+          <w:numId w:val="42"/>
+        </w:numPr>
+        <w:shd w:val="clear" w:color="auto" w:fill="FFFFFF"/>
+        <w:rPr>
+          <w:rFonts w:ascii="Arial" w:hAnsi="Arial" w:cs="Arial"/>
+          <w:iCs/>
+          <w:color w:val="000000"/>
+          <w:sz w:val="20"/>
+          <w:szCs w:val="20"/>
+          <w:bdr w:val="none" w:sz="0" w:space="0" w:color="auto" w:frame="1"/>
+        </w:rPr>
+      </w:pPr>
+      <w:proofErr w:type="spellStart"/>
+      <w:r>
+        <w:rPr>
+          <w:rFonts w:ascii="Arial" w:hAnsi="Arial" w:cs="Arial"/>
+          <w:b/>
+          <w:bCs/>
+          <w:iCs/>
+          <w:color w:val="000000"/>
+          <w:sz w:val="20"/>
+          <w:szCs w:val="20"/>
+          <w:bdr w:val="none" w:sz="0" w:space="0" w:color="auto" w:frame="1"/>
+        </w:rPr>
+        <w:t>nodemon</w:t>
+      </w:r>
+      <w:proofErr w:type="spellEnd"/>
+      <w:r>
+        <w:rPr>
+          <w:rFonts w:ascii="Arial" w:hAnsi="Arial" w:cs="Arial"/>
+          <w:b/>
+          <w:bCs/>
+          <w:iCs/>
+          <w:color w:val="000000"/>
+          <w:sz w:val="20"/>
+          <w:szCs w:val="20"/>
+          <w:bdr w:val="none" w:sz="0" w:space="0" w:color="auto" w:frame="1"/>
+        </w:rPr>
+        <w:t>:</w:t>
+      </w:r>
+      <w:r>
+        <w:rPr>
+          <w:rFonts w:ascii="Arial" w:hAnsi="Arial" w:cs="Arial"/>
+          <w:iCs/>
+          <w:color w:val="000000"/>
+          <w:sz w:val="20"/>
+          <w:szCs w:val="20"/>
+          <w:bdr w:val="none" w:sz="0" w:space="0" w:color="auto" w:frame="1"/>
+        </w:rPr>
+        <w:t xml:space="preserve"> A utility that </w:t>
+      </w:r>
+      <w:r>
+        <w:rPr>
+          <w:rFonts w:ascii="Arial" w:hAnsi="Arial" w:cs="Arial"/>
+          <w:iCs/>
+          <w:color w:val="000000"/>
+          <w:sz w:val="20"/>
+          <w:szCs w:val="20"/>
+          <w:bdr w:val="none" w:sz="0" w:space="0" w:color="auto" w:frame="1"/>
+        </w:rPr>
+        <w:t xml:space="preserve">starts a backend server and </w:t>
+      </w:r>
+      <w:r>
+        <w:rPr>
+          <w:rFonts w:ascii="Arial" w:hAnsi="Arial" w:cs="Arial"/>
+          <w:iCs/>
+          <w:color w:val="000000"/>
+          <w:sz w:val="20"/>
+          <w:szCs w:val="20"/>
+          <w:bdr w:val="none" w:sz="0" w:space="0" w:color="auto" w:frame="1"/>
+        </w:rPr>
+        <w:t>monitors changes in your source and automatically restarts your server</w:t>
+      </w:r>
+    </w:p>
+    <w:p>
+      <w:pPr>
+        <w:numPr>
+          <w:ilvl w:val="1"/>
+          <w:numId w:val="42"/>
+        </w:numPr>
+        <w:shd w:val="clear" w:color="auto" w:fill="FFFFFF"/>
+        <w:rPr>
+          <w:rFonts w:ascii="Arial" w:hAnsi="Arial" w:cs="Arial"/>
+          <w:iCs/>
+          <w:color w:val="000000"/>
+          <w:sz w:val="20"/>
+          <w:szCs w:val="20"/>
+          <w:bdr w:val="none" w:sz="0" w:space="0" w:color="auto" w:frame="1"/>
+        </w:rPr>
+      </w:pPr>
+      <w:proofErr w:type="spellStart"/>
+      <w:r>
+        <w:rPr>
+          <w:rFonts w:ascii="Arial" w:hAnsi="Arial" w:cs="Arial"/>
+          <w:b/>
+          <w:bCs/>
+          <w:iCs/>
+          <w:color w:val="000000"/>
+          <w:sz w:val="20"/>
+          <w:szCs w:val="20"/>
+          <w:bdr w:val="none" w:sz="0" w:space="0" w:color="auto" w:frame="1"/>
+        </w:rPr>
+        <w:t>cors</w:t>
+      </w:r>
+      <w:proofErr w:type="spellEnd"/>
+      <w:r>
+        <w:rPr>
+          <w:rFonts w:ascii="Arial" w:hAnsi="Arial" w:cs="Arial"/>
+          <w:b/>
+          <w:bCs/>
+          <w:iCs/>
+          <w:color w:val="000000"/>
+          <w:sz w:val="20"/>
+          <w:szCs w:val="20"/>
+          <w:bdr w:val="none" w:sz="0" w:space="0" w:color="auto" w:frame="1"/>
+        </w:rPr>
+        <w:t>:</w:t>
+      </w:r>
+      <w:r>
+        <w:rPr>
+          <w:rFonts w:ascii="Arial" w:hAnsi="Arial" w:cs="Arial"/>
+          <w:iCs/>
+          <w:color w:val="000000"/>
+          <w:sz w:val="20"/>
+          <w:szCs w:val="20"/>
+          <w:bdr w:val="none" w:sz="0" w:space="0" w:color="auto" w:frame="1"/>
+        </w:rPr>
+        <w:t xml:space="preserve"> A Node.js package for providing </w:t>
+      </w:r>
+      <w:proofErr w:type="gramStart"/>
+      <w:r>
+        <w:rPr>
+          <w:rFonts w:ascii="Arial" w:hAnsi="Arial" w:cs="Arial"/>
+          <w:iCs/>
+          <w:color w:val="000000"/>
+          <w:sz w:val="20"/>
+          <w:szCs w:val="20"/>
+          <w:bdr w:val="none" w:sz="0" w:space="0" w:color="auto" w:frame="1"/>
+        </w:rPr>
+        <w:t>a Connect</w:t>
+      </w:r>
+      <w:proofErr w:type="gramEnd"/>
+      <w:r>
+        <w:rPr>
+          <w:rFonts w:ascii="Arial" w:hAnsi="Arial" w:cs="Arial"/>
+          <w:iCs/>
+          <w:color w:val="000000"/>
+          <w:sz w:val="20"/>
+          <w:szCs w:val="20"/>
+          <w:bdr w:val="none" w:sz="0" w:space="0" w:color="auto" w:frame="1"/>
+        </w:rPr>
+        <w:t>/Express middleware that can be used to enable CORS (Cross-Origin Resource Sharing)</w:t>
       </w:r>
     </w:p>
     <w:p>
@@ -591,23 +961,140 @@
         <w:shd w:val="clear" w:color="auto" w:fill="FFFFFF"/>
         <w:rPr>
           <w:rFonts w:ascii="Arial" w:hAnsi="Arial" w:cs="Arial"/>
-          <w:i/>
-          <w:color w:val="000000"/>
-          <w:sz w:val="20"/>
-          <w:szCs w:val="20"/>
-          <w:bdr w:val="none" w:sz="0" w:space="0" w:color="auto" w:frame="1"/>
-        </w:rPr>
-      </w:pPr>
-      <w:r>
-        <w:rPr>
-          <w:rFonts w:ascii="Arial" w:hAnsi="Arial" w:cs="Arial"/>
-          <w:i/>
-          <w:color w:val="000000"/>
-          <w:sz w:val="20"/>
-          <w:szCs w:val="20"/>
-          <w:bdr w:val="none" w:sz="0" w:space="0" w:color="auto" w:frame="1"/>
-        </w:rPr>
-        <w:t xml:space="preserve">Node.js: A JavaScript runtime built on Chrome's V8 JavaScript engine, allowing you to run JavaScript on the server </w:t>
+          <w:iCs/>
+          <w:color w:val="000000"/>
+          <w:sz w:val="20"/>
+          <w:szCs w:val="20"/>
+          <w:bdr w:val="none" w:sz="0" w:space="0" w:color="auto" w:frame="1"/>
+        </w:rPr>
+      </w:pPr>
+      <w:r>
+        <w:rPr>
+          <w:rFonts w:ascii="Arial" w:hAnsi="Arial" w:cs="Arial"/>
+          <w:b/>
+          <w:bCs/>
+          <w:iCs/>
+          <w:color w:val="000000"/>
+          <w:sz w:val="20"/>
+          <w:szCs w:val="20"/>
+          <w:bdr w:val="none" w:sz="0" w:space="0" w:color="auto" w:frame="1"/>
+        </w:rPr>
+        <w:t>Express.js:</w:t>
+      </w:r>
+      <w:r>
+        <w:rPr>
+          <w:rFonts w:ascii="Arial" w:hAnsi="Arial" w:cs="Arial"/>
+          <w:iCs/>
+          <w:color w:val="000000"/>
+          <w:sz w:val="20"/>
+          <w:szCs w:val="20"/>
+          <w:bdr w:val="none" w:sz="0" w:space="0" w:color="auto" w:frame="1"/>
+        </w:rPr>
+        <w:t xml:space="preserve"> A flexible Node.js web application</w:t>
+      </w:r>
+      <w:r>
+        <w:rPr>
+          <w:rFonts w:ascii="Arial" w:hAnsi="Arial" w:cs="Arial"/>
+          <w:iCs/>
+          <w:color w:val="000000"/>
+          <w:sz w:val="20"/>
+          <w:szCs w:val="20"/>
+          <w:bdr w:val="none" w:sz="0" w:space="0" w:color="auto" w:frame="1"/>
+        </w:rPr>
+        <w:t>/ backend</w:t>
+      </w:r>
+      <w:r>
+        <w:rPr>
+          <w:rFonts w:ascii="Arial" w:hAnsi="Arial" w:cs="Arial"/>
+          <w:iCs/>
+          <w:color w:val="000000"/>
+          <w:sz w:val="20"/>
+          <w:szCs w:val="20"/>
+          <w:bdr w:val="none" w:sz="0" w:space="0" w:color="auto" w:frame="1"/>
+        </w:rPr>
+        <w:t xml:space="preserve"> framework</w:t>
+      </w:r>
+    </w:p>
+    <w:p>
+      <w:pPr>
+        <w:numPr>
+          <w:ilvl w:val="0"/>
+          <w:numId w:val="42"/>
+        </w:numPr>
+        <w:shd w:val="clear" w:color="auto" w:fill="FFFFFF"/>
+        <w:rPr>
+          <w:rFonts w:ascii="Arial" w:hAnsi="Arial" w:cs="Arial"/>
+          <w:iCs/>
+          <w:color w:val="000000"/>
+          <w:sz w:val="20"/>
+          <w:szCs w:val="20"/>
+          <w:bdr w:val="none" w:sz="0" w:space="0" w:color="auto" w:frame="1"/>
+        </w:rPr>
+      </w:pPr>
+      <w:r>
+        <w:rPr>
+          <w:rFonts w:ascii="Arial" w:hAnsi="Arial" w:cs="Arial"/>
+          <w:b/>
+          <w:bCs/>
+          <w:iCs/>
+          <w:color w:val="000000"/>
+          <w:sz w:val="20"/>
+          <w:szCs w:val="20"/>
+          <w:bdr w:val="none" w:sz="0" w:space="0" w:color="auto" w:frame="1"/>
+        </w:rPr>
+        <w:t xml:space="preserve">SCSS: </w:t>
+      </w:r>
+      <w:r>
+        <w:rPr>
+          <w:rFonts w:ascii="Arial" w:hAnsi="Arial" w:cs="Arial"/>
+          <w:iCs/>
+          <w:color w:val="000000"/>
+          <w:sz w:val="20"/>
+          <w:szCs w:val="20"/>
+          <w:bdr w:val="none" w:sz="0" w:space="0" w:color="auto" w:frame="1"/>
+        </w:rPr>
+        <w:t>Sassy CSS, a preprocessor scripting language that is interpreted or compiled into CSS</w:t>
+      </w:r>
+    </w:p>
+    <w:p>
+      <w:pPr>
+        <w:numPr>
+          <w:ilvl w:val="0"/>
+          <w:numId w:val="42"/>
+        </w:numPr>
+        <w:shd w:val="clear" w:color="auto" w:fill="FFFFFF"/>
+        <w:rPr>
+          <w:rFonts w:ascii="Arial" w:hAnsi="Arial" w:cs="Arial"/>
+          <w:iCs/>
+          <w:color w:val="000000"/>
+          <w:sz w:val="20"/>
+          <w:szCs w:val="20"/>
+          <w:bdr w:val="none" w:sz="0" w:space="0" w:color="auto" w:frame="1"/>
+        </w:rPr>
+      </w:pPr>
+      <w:r>
+        <w:rPr>
+          <w:rFonts w:ascii="Arial" w:hAnsi="Arial" w:cs="Arial"/>
+          <w:b/>
+          <w:bCs/>
+          <w:iCs/>
+          <w:color w:val="000000"/>
+          <w:sz w:val="20"/>
+          <w:szCs w:val="20"/>
+          <w:bdr w:val="none" w:sz="0" w:space="0" w:color="auto" w:frame="1"/>
+        </w:rPr>
+        <w:t>Firebase:</w:t>
+      </w:r>
+      <w:r>
+        <w:rPr>
+          <w:rFonts w:ascii="Arial" w:hAnsi="Arial" w:cs="Arial"/>
+          <w:iCs/>
+          <w:color w:val="000000"/>
+          <w:sz w:val="20"/>
+          <w:szCs w:val="20"/>
+          <w:bdr w:val="none" w:sz="0" w:space="0" w:color="auto" w:frame="1"/>
+        </w:rPr>
+        <w:t xml:space="preserve"> A platform developed by Google for creating mobile and web applications </w:t>
       </w:r>
     </w:p>
     <w:p>
@@ -619,543 +1106,873 @@
         <w:shd w:val="clear" w:color="auto" w:fill="FFFFFF"/>
         <w:rPr>
           <w:rFonts w:ascii="Arial" w:hAnsi="Arial" w:cs="Arial"/>
-          <w:i/>
-          <w:color w:val="000000"/>
-          <w:sz w:val="20"/>
-          <w:szCs w:val="20"/>
-          <w:bdr w:val="none" w:sz="0" w:space="0" w:color="auto" w:frame="1"/>
-        </w:rPr>
-      </w:pPr>
-      <w:r>
-        <w:rPr>
-          <w:rFonts w:ascii="Arial" w:hAnsi="Arial" w:cs="Arial"/>
-          <w:i/>
-          <w:color w:val="000000"/>
-          <w:sz w:val="20"/>
-          <w:szCs w:val="20"/>
-          <w:bdr w:val="none" w:sz="0" w:space="0" w:color="auto" w:frame="1"/>
-        </w:rPr>
-        <w:t>react-router: A standard routing library for React, used to handle navigation in single-page applications</w:t>
+          <w:iCs/>
+          <w:color w:val="000000"/>
+          <w:sz w:val="20"/>
+          <w:szCs w:val="20"/>
+          <w:bdr w:val="none" w:sz="0" w:space="0" w:color="auto" w:frame="1"/>
+        </w:rPr>
+      </w:pPr>
+      <w:proofErr w:type="spellStart"/>
+      <w:r>
+        <w:rPr>
+          <w:rFonts w:ascii="Arial" w:hAnsi="Arial" w:cs="Arial"/>
+          <w:b/>
+          <w:bCs/>
+          <w:iCs/>
+          <w:color w:val="000000"/>
+          <w:sz w:val="20"/>
+          <w:szCs w:val="20"/>
+          <w:bdr w:val="none" w:sz="0" w:space="0" w:color="auto" w:frame="1"/>
+        </w:rPr>
+        <w:t>Firestore</w:t>
+      </w:r>
+      <w:proofErr w:type="spellEnd"/>
+      <w:r>
+        <w:rPr>
+          <w:rFonts w:ascii="Arial" w:hAnsi="Arial" w:cs="Arial"/>
+          <w:b/>
+          <w:bCs/>
+          <w:iCs/>
+          <w:color w:val="000000"/>
+          <w:sz w:val="20"/>
+          <w:szCs w:val="20"/>
+          <w:bdr w:val="none" w:sz="0" w:space="0" w:color="auto" w:frame="1"/>
+        </w:rPr>
+        <w:t xml:space="preserve"> NoSQL Database:</w:t>
+      </w:r>
+      <w:r>
+        <w:rPr>
+          <w:rFonts w:ascii="Arial" w:hAnsi="Arial" w:cs="Arial"/>
+          <w:iCs/>
+          <w:color w:val="000000"/>
+          <w:sz w:val="20"/>
+          <w:szCs w:val="20"/>
+          <w:bdr w:val="none" w:sz="0" w:space="0" w:color="auto" w:frame="1"/>
+        </w:rPr>
+        <w:t xml:space="preserve"> A flexible, scalable database for mobile, web, and server development from Firebase and Google Cloud Platform</w:t>
       </w:r>
     </w:p>
     <w:p>
       <w:pPr>
-        <w:numPr>
-          <w:ilvl w:val="1"/>
-          <w:numId w:val="42"/>
-        </w:numPr>
-        <w:shd w:val="clear" w:color="auto" w:fill="FFFFFF"/>
-        <w:rPr>
-          <w:rFonts w:ascii="Arial" w:hAnsi="Arial" w:cs="Arial"/>
-          <w:i/>
-          <w:color w:val="000000"/>
-          <w:sz w:val="20"/>
-          <w:szCs w:val="20"/>
-          <w:bdr w:val="none" w:sz="0" w:space="0" w:color="auto" w:frame="1"/>
-        </w:rPr>
-      </w:pPr>
-      <w:r>
-        <w:rPr>
-          <w:rFonts w:ascii="Arial" w:hAnsi="Arial" w:cs="Arial"/>
-          <w:i/>
-          <w:color w:val="000000"/>
-          <w:sz w:val="20"/>
-          <w:szCs w:val="20"/>
-          <w:bdr w:val="none" w:sz="0" w:space="0" w:color="auto" w:frame="1"/>
-        </w:rPr>
-        <w:t>firebase admin: A server SDK that lets you interact with Firebase from privileged environments to perform various administrative tasks</w:t>
+        <w:pStyle w:val="Heading1"/>
+        <w:rPr>
+          <w:rFonts w:cs="Arial"/>
+          <w:bdr w:val="none" w:sz="0" w:space="0" w:color="auto" w:frame="1"/>
+        </w:rPr>
+      </w:pPr>
+      <w:r>
+        <w:rPr>
+          <w:rFonts w:cs="Arial"/>
+          <w:bdr w:val="none" w:sz="0" w:space="0" w:color="auto" w:frame="1"/>
+        </w:rPr>
+        <w:t>Execution-based Functional Testing</w:t>
+      </w:r>
+      <w:r>
+        <w:rPr>
+          <w:rFonts w:cs="Arial"/>
+          <w:bdr w:val="none" w:sz="0" w:space="0" w:color="auto" w:frame="1"/>
+        </w:rPr>
+        <w:t xml:space="preserve"> (10 points)</w:t>
       </w:r>
     </w:p>
     <w:p>
       <w:pPr>
-        <w:numPr>
-          <w:ilvl w:val="1"/>
-          <w:numId w:val="42"/>
-        </w:numPr>
-        <w:shd w:val="clear" w:color="auto" w:fill="FFFFFF"/>
-        <w:rPr>
-          <w:rFonts w:ascii="Arial" w:hAnsi="Arial" w:cs="Arial"/>
-          <w:i/>
-          <w:color w:val="000000"/>
-          <w:sz w:val="20"/>
-          <w:szCs w:val="20"/>
-          <w:bdr w:val="none" w:sz="0" w:space="0" w:color="auto" w:frame="1"/>
-        </w:rPr>
-      </w:pPr>
-      <w:proofErr w:type="spellStart"/>
-      <w:r>
-        <w:rPr>
-          <w:rFonts w:ascii="Arial" w:hAnsi="Arial" w:cs="Arial"/>
-          <w:i/>
-          <w:color w:val="000000"/>
-          <w:sz w:val="20"/>
-          <w:szCs w:val="20"/>
-          <w:bdr w:val="none" w:sz="0" w:space="0" w:color="auto" w:frame="1"/>
-        </w:rPr>
-        <w:t>axios</w:t>
-      </w:r>
-      <w:proofErr w:type="spellEnd"/>
-      <w:r>
-        <w:rPr>
-          <w:rFonts w:ascii="Arial" w:hAnsi="Arial" w:cs="Arial"/>
-          <w:i/>
-          <w:color w:val="000000"/>
-          <w:sz w:val="20"/>
-          <w:szCs w:val="20"/>
-          <w:bdr w:val="none" w:sz="0" w:space="0" w:color="auto" w:frame="1"/>
-        </w:rPr>
-        <w:t>: A promise-based HTTP client for making requests to APIs from both the browser and Node.js</w:t>
+        <w:rPr>
+          <w:rFonts w:ascii="Arial" w:hAnsi="Arial" w:cs="Arial"/>
+          <w:sz w:val="20"/>
+          <w:szCs w:val="20"/>
+        </w:rPr>
+      </w:pPr>
+      <w:r>
+        <w:rPr>
+          <w:rFonts w:ascii="Arial" w:hAnsi="Arial" w:cs="Arial"/>
+          <w:sz w:val="20"/>
+          <w:szCs w:val="20"/>
+        </w:rPr>
+        <w:t>At this stage of the project, we have not yet conducted functional testing. However, we plan to implement execution-based functional testing by the third increment of development. During this phase, we will validate the functional requirements specified in our</w:t>
+      </w:r>
+      <w:r>
+        <w:rPr>
+          <w:rFonts w:ascii="Arial" w:hAnsi="Arial" w:cs="Arial"/>
+          <w:sz w:val="20"/>
+          <w:szCs w:val="20"/>
+        </w:rPr>
+        <w:t xml:space="preserve"> RD</w:t>
+      </w:r>
+      <w:r>
+        <w:rPr>
+          <w:rFonts w:ascii="Arial" w:hAnsi="Arial" w:cs="Arial"/>
+          <w:sz w:val="20"/>
+          <w:szCs w:val="20"/>
+        </w:rPr>
+        <w:t xml:space="preserve"> Document by executing test cases</w:t>
+      </w:r>
+      <w:r>
+        <w:rPr>
+          <w:rFonts w:ascii="Arial" w:hAnsi="Arial" w:cs="Arial"/>
+          <w:sz w:val="20"/>
+          <w:szCs w:val="20"/>
+        </w:rPr>
+        <w:t xml:space="preserve"> for</w:t>
+      </w:r>
+      <w:r>
+        <w:rPr>
+          <w:rFonts w:ascii="Arial" w:hAnsi="Arial" w:cs="Arial"/>
+          <w:sz w:val="20"/>
+          <w:szCs w:val="20"/>
+        </w:rPr>
+        <w:t xml:space="preserve"> user and</w:t>
+      </w:r>
+      <w:r>
+        <w:rPr>
+          <w:rFonts w:ascii="Arial" w:hAnsi="Arial" w:cs="Arial"/>
+          <w:sz w:val="20"/>
+          <w:szCs w:val="20"/>
+        </w:rPr>
+        <w:t xml:space="preserve"> API</w:t>
+      </w:r>
+      <w:r>
+        <w:rPr>
+          <w:rFonts w:ascii="Arial" w:hAnsi="Arial" w:cs="Arial"/>
+          <w:sz w:val="20"/>
+          <w:szCs w:val="20"/>
+        </w:rPr>
+        <w:t xml:space="preserve"> interactions</w:t>
+      </w:r>
+      <w:r>
+        <w:rPr>
+          <w:rFonts w:ascii="Arial" w:hAnsi="Arial" w:cs="Arial"/>
+          <w:sz w:val="20"/>
+          <w:szCs w:val="20"/>
+        </w:rPr>
+        <w:t>.</w:t>
       </w:r>
     </w:p>
     <w:p>
       <w:pPr>
-        <w:numPr>
-          <w:ilvl w:val="1"/>
-          <w:numId w:val="42"/>
-        </w:numPr>
-        <w:shd w:val="clear" w:color="auto" w:fill="FFFFFF"/>
-        <w:rPr>
-          <w:rFonts w:ascii="Arial" w:hAnsi="Arial" w:cs="Arial"/>
-          <w:i/>
-          <w:color w:val="000000"/>
-          <w:sz w:val="20"/>
-          <w:szCs w:val="20"/>
-          <w:bdr w:val="none" w:sz="0" w:space="0" w:color="auto" w:frame="1"/>
-        </w:rPr>
-      </w:pPr>
-      <w:proofErr w:type="spellStart"/>
-      <w:r>
-        <w:rPr>
-          <w:rFonts w:ascii="Arial" w:hAnsi="Arial" w:cs="Arial"/>
-          <w:i/>
-          <w:color w:val="000000"/>
-          <w:sz w:val="20"/>
-          <w:szCs w:val="20"/>
-          <w:bdr w:val="none" w:sz="0" w:space="0" w:color="auto" w:frame="1"/>
-        </w:rPr>
-        <w:t>nodemon</w:t>
-      </w:r>
-      <w:proofErr w:type="spellEnd"/>
-      <w:r>
-        <w:rPr>
-          <w:rFonts w:ascii="Arial" w:hAnsi="Arial" w:cs="Arial"/>
-          <w:i/>
-          <w:color w:val="000000"/>
-          <w:sz w:val="20"/>
-          <w:szCs w:val="20"/>
-          <w:bdr w:val="none" w:sz="0" w:space="0" w:color="auto" w:frame="1"/>
-        </w:rPr>
-        <w:t xml:space="preserve">: A utility that </w:t>
-      </w:r>
-      <w:proofErr w:type="gramStart"/>
-      <w:r>
-        <w:rPr>
-          <w:rFonts w:ascii="Arial" w:hAnsi="Arial" w:cs="Arial"/>
-          <w:i/>
-          <w:color w:val="000000"/>
-          <w:sz w:val="20"/>
-          <w:szCs w:val="20"/>
-          <w:bdr w:val="none" w:sz="0" w:space="0" w:color="auto" w:frame="1"/>
-        </w:rPr>
-        <w:t>monitors for</w:t>
-      </w:r>
-      <w:proofErr w:type="gramEnd"/>
-      <w:r>
-        <w:rPr>
-          <w:rFonts w:ascii="Arial" w:hAnsi="Arial" w:cs="Arial"/>
-          <w:i/>
-          <w:color w:val="000000"/>
-          <w:sz w:val="20"/>
-          <w:szCs w:val="20"/>
-          <w:bdr w:val="none" w:sz="0" w:space="0" w:color="auto" w:frame="1"/>
-        </w:rPr>
-        <w:t xml:space="preserve"> changes in your source and automatically restarts your server</w:t>
+        <w:pStyle w:val="Heading1"/>
+        <w:rPr>
+          <w:rFonts w:cs="Arial"/>
+          <w:bdr w:val="none" w:sz="0" w:space="0" w:color="auto" w:frame="1"/>
+        </w:rPr>
+      </w:pPr>
+      <w:r>
+        <w:rPr>
+          <w:rFonts w:cs="Arial"/>
+          <w:bdr w:val="none" w:sz="0" w:space="0" w:color="auto" w:frame="1"/>
+        </w:rPr>
+        <w:t>Execution-based Non-Functional Testing</w:t>
+      </w:r>
+      <w:r>
+        <w:rPr>
+          <w:rFonts w:cs="Arial"/>
+          <w:bdr w:val="none" w:sz="0" w:space="0" w:color="auto" w:frame="1"/>
+        </w:rPr>
+        <w:t xml:space="preserve"> (10 points)</w:t>
       </w:r>
     </w:p>
     <w:p>
       <w:pPr>
-        <w:numPr>
-          <w:ilvl w:val="1"/>
-          <w:numId w:val="42"/>
-        </w:numPr>
-        <w:shd w:val="clear" w:color="auto" w:fill="FFFFFF"/>
-        <w:rPr>
-          <w:rFonts w:ascii="Arial" w:hAnsi="Arial" w:cs="Arial"/>
-          <w:i/>
-          <w:color w:val="000000"/>
-          <w:sz w:val="20"/>
-          <w:szCs w:val="20"/>
-          <w:bdr w:val="none" w:sz="0" w:space="0" w:color="auto" w:frame="1"/>
-        </w:rPr>
-      </w:pPr>
-      <w:proofErr w:type="spellStart"/>
-      <w:r>
-        <w:rPr>
-          <w:rFonts w:ascii="Arial" w:hAnsi="Arial" w:cs="Arial"/>
-          <w:i/>
-          <w:color w:val="000000"/>
-          <w:sz w:val="20"/>
-          <w:szCs w:val="20"/>
-          <w:bdr w:val="none" w:sz="0" w:space="0" w:color="auto" w:frame="1"/>
-        </w:rPr>
-        <w:t>cors</w:t>
-      </w:r>
-      <w:proofErr w:type="spellEnd"/>
-      <w:r>
-        <w:rPr>
-          <w:rFonts w:ascii="Arial" w:hAnsi="Arial" w:cs="Arial"/>
-          <w:i/>
-          <w:color w:val="000000"/>
-          <w:sz w:val="20"/>
-          <w:szCs w:val="20"/>
-          <w:bdr w:val="none" w:sz="0" w:space="0" w:color="auto" w:frame="1"/>
-        </w:rPr>
-        <w:t xml:space="preserve">: A Node.js package for providing </w:t>
-      </w:r>
-      <w:proofErr w:type="gramStart"/>
-      <w:r>
-        <w:rPr>
-          <w:rFonts w:ascii="Arial" w:hAnsi="Arial" w:cs="Arial"/>
-          <w:i/>
-          <w:color w:val="000000"/>
-          <w:sz w:val="20"/>
-          <w:szCs w:val="20"/>
-          <w:bdr w:val="none" w:sz="0" w:space="0" w:color="auto" w:frame="1"/>
-        </w:rPr>
-        <w:t>a Connect</w:t>
-      </w:r>
-      <w:proofErr w:type="gramEnd"/>
-      <w:r>
-        <w:rPr>
-          <w:rFonts w:ascii="Arial" w:hAnsi="Arial" w:cs="Arial"/>
-          <w:i/>
-          <w:color w:val="000000"/>
-          <w:sz w:val="20"/>
-          <w:szCs w:val="20"/>
-          <w:bdr w:val="none" w:sz="0" w:space="0" w:color="auto" w:frame="1"/>
-        </w:rPr>
-        <w:t>/Express middleware that can be used to enable CORS (Cross-Origin Resource Sharing)</w:t>
+        <w:ind w:firstLine="288"/>
+        <w:rPr>
+          <w:rFonts w:ascii="Arial" w:hAnsi="Arial" w:cs="Arial"/>
+          <w:sz w:val="20"/>
+          <w:szCs w:val="20"/>
+        </w:rPr>
+      </w:pPr>
+      <w:r>
+        <w:rPr>
+          <w:rFonts w:ascii="Arial" w:hAnsi="Arial" w:cs="Arial"/>
+          <w:b/>
+          <w:bCs/>
+          <w:sz w:val="20"/>
+          <w:szCs w:val="20"/>
+        </w:rPr>
+        <w:t>Performance Testing</w:t>
+      </w:r>
+      <w:r>
+        <w:rPr>
+          <w:rFonts w:ascii="Arial" w:hAnsi="Arial" w:cs="Arial"/>
+          <w:b/>
+          <w:bCs/>
+          <w:sz w:val="20"/>
+          <w:szCs w:val="20"/>
+        </w:rPr>
+        <w:t xml:space="preserve">: </w:t>
+      </w:r>
+      <w:r>
+        <w:rPr>
+          <w:rFonts w:ascii="Arial" w:hAnsi="Arial" w:cs="Arial"/>
+          <w:sz w:val="20"/>
+          <w:szCs w:val="20"/>
+        </w:rPr>
+        <w:t>Examined the functionality of the site</w:t>
+      </w:r>
+      <w:r>
+        <w:rPr>
+          <w:rFonts w:ascii="Arial" w:hAnsi="Arial" w:cs="Arial"/>
+          <w:sz w:val="20"/>
+          <w:szCs w:val="20"/>
+        </w:rPr>
+        <w:t xml:space="preserve"> to</w:t>
+      </w:r>
+      <w:r>
+        <w:rPr>
+          <w:rFonts w:ascii="Arial" w:hAnsi="Arial" w:cs="Arial"/>
+          <w:sz w:val="20"/>
+          <w:szCs w:val="20"/>
+        </w:rPr>
+        <w:t xml:space="preserve"> hand</w:t>
+      </w:r>
+      <w:r>
+        <w:rPr>
+          <w:rFonts w:ascii="Arial" w:hAnsi="Arial" w:cs="Arial"/>
+          <w:sz w:val="20"/>
+          <w:szCs w:val="20"/>
+        </w:rPr>
+        <w:t>le</w:t>
+      </w:r>
+      <w:r>
+        <w:rPr>
+          <w:rFonts w:ascii="Arial" w:hAnsi="Arial" w:cs="Arial"/>
+          <w:sz w:val="20"/>
+          <w:szCs w:val="20"/>
+        </w:rPr>
+        <w:t xml:space="preserve"> vast content in flashcards and folders. </w:t>
+      </w:r>
+      <w:r>
+        <w:rPr>
+          <w:rFonts w:ascii="Arial" w:hAnsi="Arial" w:cs="Arial"/>
+          <w:sz w:val="20"/>
+          <w:szCs w:val="20"/>
+        </w:rPr>
+        <w:t xml:space="preserve">Created </w:t>
+      </w:r>
+      <w:r>
+        <w:rPr>
+          <w:rFonts w:ascii="Arial" w:hAnsi="Arial" w:cs="Arial"/>
+          <w:sz w:val="20"/>
+          <w:szCs w:val="20"/>
+        </w:rPr>
+        <w:t>test scenarios where</w:t>
+      </w:r>
+      <w:r>
+        <w:rPr>
+          <w:rFonts w:ascii="Arial" w:hAnsi="Arial" w:cs="Arial"/>
+          <w:sz w:val="20"/>
+          <w:szCs w:val="20"/>
+        </w:rPr>
+        <w:t xml:space="preserve"> hundreds</w:t>
+      </w:r>
+      <w:r>
+        <w:rPr>
+          <w:rFonts w:ascii="Arial" w:hAnsi="Arial" w:cs="Arial"/>
+          <w:sz w:val="20"/>
+          <w:szCs w:val="20"/>
+        </w:rPr>
+        <w:t xml:space="preserve"> of flashcards </w:t>
+      </w:r>
+      <w:r>
+        <w:rPr>
+          <w:rFonts w:ascii="Arial" w:hAnsi="Arial" w:cs="Arial"/>
+          <w:sz w:val="20"/>
+          <w:szCs w:val="20"/>
+        </w:rPr>
+        <w:t xml:space="preserve">were </w:t>
+      </w:r>
+      <w:r>
+        <w:rPr>
+          <w:rFonts w:ascii="Arial" w:hAnsi="Arial" w:cs="Arial"/>
+          <w:sz w:val="20"/>
+          <w:szCs w:val="20"/>
+        </w:rPr>
+        <w:t>nested into folders</w:t>
+      </w:r>
+      <w:r>
+        <w:rPr>
+          <w:rFonts w:ascii="Arial" w:hAnsi="Arial" w:cs="Arial"/>
+          <w:sz w:val="20"/>
+          <w:szCs w:val="20"/>
+        </w:rPr>
+        <w:t xml:space="preserve"> </w:t>
+      </w:r>
+      <w:r>
+        <w:rPr>
+          <w:rFonts w:ascii="Arial" w:hAnsi="Arial" w:cs="Arial"/>
+          <w:sz w:val="20"/>
+          <w:szCs w:val="20"/>
+        </w:rPr>
+        <w:t>to establish whether the application responds. The developers utilized the browser developer tools to find out how long it takes to load a web server’s critical pages (e.g., home, folder views and study mode).</w:t>
+      </w:r>
+      <w:r>
+        <w:rPr>
+          <w:rFonts w:ascii="Arial" w:hAnsi="Arial" w:cs="Arial"/>
+          <w:sz w:val="20"/>
+          <w:szCs w:val="20"/>
+        </w:rPr>
+        <w:t xml:space="preserve"> </w:t>
+      </w:r>
+      <w:r>
+        <w:rPr>
+          <w:rFonts w:ascii="Arial" w:hAnsi="Arial" w:cs="Arial"/>
+          <w:sz w:val="20"/>
+          <w:szCs w:val="20"/>
+        </w:rPr>
+        <w:t>The</w:t>
+      </w:r>
+      <w:r>
+        <w:rPr>
+          <w:rFonts w:ascii="Arial" w:hAnsi="Arial" w:cs="Arial"/>
+          <w:sz w:val="20"/>
+          <w:szCs w:val="20"/>
+        </w:rPr>
+        <w:t xml:space="preserve"> large</w:t>
+      </w:r>
+      <w:r>
+        <w:rPr>
+          <w:rFonts w:ascii="Arial" w:hAnsi="Arial" w:cs="Arial"/>
+          <w:sz w:val="20"/>
+          <w:szCs w:val="20"/>
+        </w:rPr>
+        <w:t xml:space="preserve"> </w:t>
+      </w:r>
+      <w:r>
+        <w:rPr>
+          <w:rFonts w:ascii="Arial" w:hAnsi="Arial" w:cs="Arial"/>
+          <w:sz w:val="20"/>
+          <w:szCs w:val="20"/>
+        </w:rPr>
+        <w:t>folder</w:t>
+      </w:r>
+      <w:r>
+        <w:rPr>
+          <w:rFonts w:ascii="Arial" w:hAnsi="Arial" w:cs="Arial"/>
+          <w:sz w:val="20"/>
+          <w:szCs w:val="20"/>
+        </w:rPr>
+        <w:t xml:space="preserve"> rendering was slow</w:t>
+      </w:r>
+      <w:r>
+        <w:rPr>
+          <w:rFonts w:ascii="Arial" w:hAnsi="Arial" w:cs="Arial"/>
+          <w:sz w:val="20"/>
+          <w:szCs w:val="20"/>
+        </w:rPr>
+        <w:t xml:space="preserve">, with about </w:t>
+      </w:r>
+      <w:r>
+        <w:rPr>
+          <w:rFonts w:ascii="Arial" w:hAnsi="Arial" w:cs="Arial"/>
+          <w:sz w:val="20"/>
+          <w:szCs w:val="20"/>
+        </w:rPr>
+        <w:t>7.5</w:t>
+      </w:r>
+      <w:r>
+        <w:rPr>
+          <w:rFonts w:ascii="Arial" w:hAnsi="Arial" w:cs="Arial"/>
+          <w:sz w:val="20"/>
+          <w:szCs w:val="20"/>
+        </w:rPr>
+        <w:t xml:space="preserve"> seconds at </w:t>
+      </w:r>
+      <w:r>
+        <w:rPr>
+          <w:rFonts w:ascii="Arial" w:hAnsi="Arial" w:cs="Arial"/>
+          <w:sz w:val="20"/>
+          <w:szCs w:val="20"/>
+        </w:rPr>
+        <w:t>400</w:t>
+      </w:r>
+      <w:r>
+        <w:rPr>
+          <w:rFonts w:ascii="Arial" w:hAnsi="Arial" w:cs="Arial"/>
+          <w:sz w:val="20"/>
+          <w:szCs w:val="20"/>
+        </w:rPr>
+        <w:t xml:space="preserve"> flash card</w:t>
+      </w:r>
+      <w:r>
+        <w:rPr>
+          <w:rFonts w:ascii="Arial" w:hAnsi="Arial" w:cs="Arial"/>
+          <w:sz w:val="20"/>
+          <w:szCs w:val="20"/>
+        </w:rPr>
+        <w:t>s (This is an issue we aim to tackle in the next increment)</w:t>
+      </w:r>
+      <w:r>
+        <w:rPr>
+          <w:rFonts w:ascii="Arial" w:hAnsi="Arial" w:cs="Arial"/>
+          <w:sz w:val="20"/>
+          <w:szCs w:val="20"/>
+        </w:rPr>
+        <w:t>.</w:t>
       </w:r>
     </w:p>
     <w:p>
       <w:pPr>
-        <w:numPr>
-          <w:ilvl w:val="0"/>
-          <w:numId w:val="42"/>
-        </w:numPr>
-        <w:shd w:val="clear" w:color="auto" w:fill="FFFFFF"/>
-        <w:rPr>
-          <w:rFonts w:ascii="Arial" w:hAnsi="Arial" w:cs="Arial"/>
-          <w:i/>
-          <w:color w:val="000000"/>
-          <w:sz w:val="20"/>
-          <w:szCs w:val="20"/>
-          <w:bdr w:val="none" w:sz="0" w:space="0" w:color="auto" w:frame="1"/>
-        </w:rPr>
-      </w:pPr>
-      <w:r>
-        <w:rPr>
-          <w:rFonts w:ascii="Arial" w:hAnsi="Arial" w:cs="Arial"/>
-          <w:i/>
-          <w:color w:val="000000"/>
-          <w:sz w:val="20"/>
-          <w:szCs w:val="20"/>
-          <w:bdr w:val="none" w:sz="0" w:space="0" w:color="auto" w:frame="1"/>
-        </w:rPr>
-        <w:t>Express.js: A minimal and flexible Node.js web application framework that provides a robust set of features for web and mobile applications</w:t>
-      </w:r>
+        <w:rPr>
+          <w:rFonts w:ascii="Arial" w:hAnsi="Arial" w:cs="Arial"/>
+          <w:sz w:val="20"/>
+          <w:szCs w:val="20"/>
+        </w:rPr>
+      </w:pPr>
     </w:p>
     <w:p>
       <w:pPr>
-        <w:numPr>
-          <w:ilvl w:val="0"/>
-          <w:numId w:val="42"/>
-        </w:numPr>
-        <w:shd w:val="clear" w:color="auto" w:fill="FFFFFF"/>
-        <w:rPr>
-          <w:rFonts w:ascii="Arial" w:hAnsi="Arial" w:cs="Arial"/>
-          <w:i/>
-          <w:color w:val="000000"/>
-          <w:sz w:val="20"/>
-          <w:szCs w:val="20"/>
-          <w:bdr w:val="none" w:sz="0" w:space="0" w:color="auto" w:frame="1"/>
-        </w:rPr>
-      </w:pPr>
-      <w:r>
-        <w:rPr>
-          <w:rFonts w:ascii="Arial" w:hAnsi="Arial" w:cs="Arial"/>
-          <w:i/>
-          <w:color w:val="000000"/>
-          <w:sz w:val="20"/>
-          <w:szCs w:val="20"/>
-          <w:bdr w:val="none" w:sz="0" w:space="0" w:color="auto" w:frame="1"/>
-        </w:rPr>
-        <w:t xml:space="preserve">CSS: Cascading Style Sheets, a style sheet language used for describing the presentation of a document written in HTML or XML </w:t>
+        <w:ind w:firstLine="288"/>
+        <w:rPr>
+          <w:rFonts w:ascii="Arial" w:hAnsi="Arial" w:cs="Arial"/>
+          <w:sz w:val="20"/>
+          <w:szCs w:val="20"/>
+        </w:rPr>
+      </w:pPr>
+      <w:r>
+        <w:rPr>
+          <w:rFonts w:ascii="Arial" w:hAnsi="Arial" w:cs="Arial"/>
+          <w:b/>
+          <w:bCs/>
+          <w:sz w:val="20"/>
+          <w:szCs w:val="20"/>
+        </w:rPr>
+        <w:t>Scalability Testing</w:t>
+      </w:r>
+      <w:r>
+        <w:rPr>
+          <w:rFonts w:ascii="Arial" w:hAnsi="Arial" w:cs="Arial"/>
+          <w:b/>
+          <w:bCs/>
+          <w:sz w:val="20"/>
+          <w:szCs w:val="20"/>
+        </w:rPr>
+        <w:t xml:space="preserve">: </w:t>
+      </w:r>
+      <w:r>
+        <w:rPr>
+          <w:rFonts w:ascii="Arial" w:hAnsi="Arial" w:cs="Arial"/>
+          <w:sz w:val="20"/>
+          <w:szCs w:val="20"/>
+        </w:rPr>
+        <w:t>Simulated multiple users interacting with the app simultaneously using Postman to stress test the Firebase backend for simultaneous read/write operations.</w:t>
       </w:r>
     </w:p>
     <w:p>
       <w:pPr>
-        <w:numPr>
-          <w:ilvl w:val="1"/>
-          <w:numId w:val="42"/>
-        </w:numPr>
-        <w:shd w:val="clear" w:color="auto" w:fill="FFFFFF"/>
-        <w:rPr>
-          <w:rFonts w:ascii="Arial" w:hAnsi="Arial" w:cs="Arial"/>
-          <w:i/>
-          <w:color w:val="000000"/>
-          <w:sz w:val="20"/>
-          <w:szCs w:val="20"/>
-          <w:bdr w:val="none" w:sz="0" w:space="0" w:color="auto" w:frame="1"/>
-        </w:rPr>
-      </w:pPr>
-      <w:r>
-        <w:rPr>
-          <w:rFonts w:ascii="Arial" w:hAnsi="Arial" w:cs="Arial"/>
-          <w:i/>
-          <w:color w:val="000000"/>
-          <w:sz w:val="20"/>
-          <w:szCs w:val="20"/>
-          <w:bdr w:val="none" w:sz="0" w:space="0" w:color="auto" w:frame="1"/>
-        </w:rPr>
-        <w:t>SCSS: Sassy CSS, a preprocessor scripting language that is interpreted or compiled into CSS</w:t>
-      </w:r>
+        <w:rPr>
+          <w:rFonts w:ascii="Arial" w:hAnsi="Arial" w:cs="Arial"/>
+          <w:sz w:val="20"/>
+          <w:szCs w:val="20"/>
+        </w:rPr>
+      </w:pPr>
     </w:p>
     <w:p>
       <w:pPr>
-        <w:numPr>
-          <w:ilvl w:val="0"/>
-          <w:numId w:val="42"/>
-        </w:numPr>
-        <w:shd w:val="clear" w:color="auto" w:fill="FFFFFF"/>
-        <w:rPr>
-          <w:rFonts w:ascii="Arial" w:hAnsi="Arial" w:cs="Arial"/>
-          <w:i/>
-          <w:color w:val="000000"/>
-          <w:sz w:val="20"/>
-          <w:szCs w:val="20"/>
-          <w:bdr w:val="none" w:sz="0" w:space="0" w:color="auto" w:frame="1"/>
-        </w:rPr>
-      </w:pPr>
-      <w:r>
-        <w:rPr>
-          <w:rFonts w:ascii="Arial" w:hAnsi="Arial" w:cs="Arial"/>
-          <w:i/>
-          <w:color w:val="000000"/>
-          <w:sz w:val="20"/>
-          <w:szCs w:val="20"/>
-          <w:bdr w:val="none" w:sz="0" w:space="0" w:color="auto" w:frame="1"/>
-        </w:rPr>
-        <w:t xml:space="preserve">Firebase: A platform developed by Google for creating mobile and web applications </w:t>
+        <w:ind w:firstLine="288"/>
+        <w:rPr>
+          <w:rFonts w:ascii="Arial" w:hAnsi="Arial" w:cs="Arial"/>
+          <w:sz w:val="20"/>
+          <w:szCs w:val="20"/>
+        </w:rPr>
+      </w:pPr>
+      <w:r>
+        <w:rPr>
+          <w:rFonts w:ascii="Arial" w:hAnsi="Arial" w:cs="Arial"/>
+          <w:b/>
+          <w:bCs/>
+          <w:sz w:val="20"/>
+          <w:szCs w:val="20"/>
+        </w:rPr>
+        <w:t>End Users Testing</w:t>
+      </w:r>
+      <w:r>
+        <w:rPr>
+          <w:rFonts w:ascii="Arial" w:hAnsi="Arial" w:cs="Arial"/>
+          <w:b/>
+          <w:bCs/>
+          <w:sz w:val="20"/>
+          <w:szCs w:val="20"/>
+        </w:rPr>
+        <w:t>:</w:t>
+      </w:r>
+      <w:r>
+        <w:rPr>
+          <w:rFonts w:ascii="Arial" w:hAnsi="Arial" w:cs="Arial"/>
+          <w:sz w:val="20"/>
+          <w:szCs w:val="20"/>
+        </w:rPr>
+        <w:t xml:space="preserve"> </w:t>
+      </w:r>
+      <w:r>
+        <w:rPr>
+          <w:rFonts w:ascii="Arial" w:hAnsi="Arial" w:cs="Arial"/>
+          <w:sz w:val="20"/>
+          <w:szCs w:val="20"/>
+        </w:rPr>
+        <w:t xml:space="preserve">Conducted usability testing with </w:t>
+      </w:r>
+      <w:r>
+        <w:rPr>
+          <w:rFonts w:ascii="Arial" w:hAnsi="Arial" w:cs="Arial"/>
+          <w:sz w:val="20"/>
+          <w:szCs w:val="20"/>
+        </w:rPr>
+        <w:t xml:space="preserve">potential </w:t>
+      </w:r>
+      <w:r>
+        <w:rPr>
+          <w:rFonts w:ascii="Arial" w:hAnsi="Arial" w:cs="Arial"/>
+          <w:sz w:val="20"/>
+          <w:szCs w:val="20"/>
+        </w:rPr>
+        <w:t>users to evaluate ease of navigation, clarity of UI, and the learning curve for new users.</w:t>
+      </w:r>
+      <w:r>
+        <w:rPr>
+          <w:rFonts w:ascii="Arial" w:hAnsi="Arial" w:cs="Arial"/>
+          <w:sz w:val="20"/>
+          <w:szCs w:val="20"/>
+        </w:rPr>
+        <w:t xml:space="preserve"> </w:t>
+      </w:r>
+      <w:r>
+        <w:rPr>
+          <w:rFonts w:ascii="Arial" w:hAnsi="Arial" w:cs="Arial"/>
+          <w:sz w:val="20"/>
+          <w:szCs w:val="20"/>
+        </w:rPr>
+        <w:t>Legitimate feedback directed towards the minor adjustments spent on rearrangement of the screen with some including movement of button locations to all corners and taking of the equivalent screen shots for further categorization.</w:t>
       </w:r>
     </w:p>
     <w:p>
       <w:pPr>
-        <w:numPr>
-          <w:ilvl w:val="1"/>
-          <w:numId w:val="42"/>
-        </w:numPr>
-        <w:shd w:val="clear" w:color="auto" w:fill="FFFFFF"/>
-        <w:rPr>
-          <w:rFonts w:ascii="Arial" w:hAnsi="Arial" w:cs="Arial"/>
-          <w:i/>
-          <w:color w:val="000000"/>
-          <w:sz w:val="20"/>
-          <w:szCs w:val="20"/>
-          <w:bdr w:val="none" w:sz="0" w:space="0" w:color="auto" w:frame="1"/>
-        </w:rPr>
-      </w:pPr>
-      <w:proofErr w:type="spellStart"/>
-      <w:r>
-        <w:rPr>
-          <w:rFonts w:ascii="Arial" w:hAnsi="Arial" w:cs="Arial"/>
-          <w:i/>
-          <w:color w:val="000000"/>
-          <w:sz w:val="20"/>
-          <w:szCs w:val="20"/>
-          <w:bdr w:val="none" w:sz="0" w:space="0" w:color="auto" w:frame="1"/>
-        </w:rPr>
-        <w:t>Firestore</w:t>
-      </w:r>
-      <w:proofErr w:type="spellEnd"/>
-      <w:r>
-        <w:rPr>
-          <w:rFonts w:ascii="Arial" w:hAnsi="Arial" w:cs="Arial"/>
-          <w:i/>
-          <w:color w:val="000000"/>
-          <w:sz w:val="20"/>
-          <w:szCs w:val="20"/>
-          <w:bdr w:val="none" w:sz="0" w:space="0" w:color="auto" w:frame="1"/>
-        </w:rPr>
-        <w:t xml:space="preserve"> NoSQL Database: A flexible, scalable database for mobile, web, and server development from Firebase and Google Cloud Platform</w:t>
-      </w:r>
+        <w:rPr>
+          <w:rFonts w:ascii="Arial" w:hAnsi="Arial" w:cs="Arial"/>
+          <w:sz w:val="20"/>
+          <w:szCs w:val="20"/>
+        </w:rPr>
+      </w:pPr>
     </w:p>
     <w:p>
       <w:pPr>
-        <w:pStyle w:val="Heading1"/>
-        <w:rPr>
-          <w:bdr w:val="none" w:sz="0" w:space="0" w:color="auto" w:frame="1"/>
-        </w:rPr>
-      </w:pPr>
-      <w:r>
-        <w:rPr>
-          <w:bdr w:val="none" w:sz="0" w:space="0" w:color="auto" w:frame="1"/>
-        </w:rPr>
-        <w:t>Execution-based Functional Testing</w:t>
-      </w:r>
-      <w:r>
-        <w:rPr>
-          <w:bdr w:val="none" w:sz="0" w:space="0" w:color="auto" w:frame="1"/>
-        </w:rPr>
-        <w:t xml:space="preserve"> (10 points)</w:t>
+        <w:ind w:firstLine="288"/>
+        <w:rPr>
+          <w:rFonts w:ascii="Arial" w:hAnsi="Arial" w:cs="Arial"/>
+          <w:sz w:val="20"/>
+          <w:szCs w:val="20"/>
+        </w:rPr>
+      </w:pPr>
+      <w:r>
+        <w:rPr>
+          <w:rFonts w:ascii="Arial" w:hAnsi="Arial" w:cs="Arial"/>
+          <w:b/>
+          <w:bCs/>
+          <w:sz w:val="20"/>
+          <w:szCs w:val="20"/>
+        </w:rPr>
+        <w:t xml:space="preserve">Compatibility </w:t>
+      </w:r>
+      <w:r>
+        <w:rPr>
+          <w:rFonts w:ascii="Arial" w:hAnsi="Arial" w:cs="Arial"/>
+          <w:b/>
+          <w:bCs/>
+          <w:sz w:val="20"/>
+          <w:szCs w:val="20"/>
+        </w:rPr>
+        <w:t>Testing:</w:t>
+      </w:r>
+      <w:r>
+        <w:rPr>
+          <w:rFonts w:ascii="Arial" w:hAnsi="Arial" w:cs="Arial"/>
+          <w:sz w:val="20"/>
+          <w:szCs w:val="20"/>
+        </w:rPr>
+        <w:t xml:space="preserve"> </w:t>
+      </w:r>
+      <w:r>
+        <w:rPr>
+          <w:rFonts w:ascii="Arial" w:hAnsi="Arial" w:cs="Arial"/>
+          <w:sz w:val="20"/>
+          <w:szCs w:val="20"/>
+        </w:rPr>
+        <w:t xml:space="preserve">Tested </w:t>
+      </w:r>
+      <w:proofErr w:type="spellStart"/>
+      <w:r>
+        <w:rPr>
+          <w:rFonts w:ascii="Arial" w:hAnsi="Arial" w:cs="Arial"/>
+          <w:sz w:val="20"/>
+          <w:szCs w:val="20"/>
+        </w:rPr>
+        <w:t>Flashcardio</w:t>
+      </w:r>
+      <w:proofErr w:type="spellEnd"/>
+      <w:r>
+        <w:rPr>
+          <w:rFonts w:ascii="Arial" w:hAnsi="Arial" w:cs="Arial"/>
+          <w:sz w:val="20"/>
+          <w:szCs w:val="20"/>
+        </w:rPr>
+        <w:t xml:space="preserve"> on multiple browsers (e.g., Chrome, Firefox, Edge) and devices (desktop</w:t>
+      </w:r>
+      <w:r>
+        <w:rPr>
+          <w:rFonts w:ascii="Arial" w:hAnsi="Arial" w:cs="Arial"/>
+          <w:sz w:val="20"/>
+          <w:szCs w:val="20"/>
+        </w:rPr>
+        <w:t xml:space="preserve"> and </w:t>
+      </w:r>
+      <w:r>
+        <w:rPr>
+          <w:rFonts w:ascii="Arial" w:hAnsi="Arial" w:cs="Arial"/>
+          <w:sz w:val="20"/>
+          <w:szCs w:val="20"/>
+        </w:rPr>
+        <w:t>tablet) to ensure consistent functionality and responsiveness.</w:t>
+      </w:r>
+      <w:r>
+        <w:rPr>
+          <w:rFonts w:ascii="Arial" w:hAnsi="Arial" w:cs="Arial"/>
+          <w:sz w:val="20"/>
+          <w:szCs w:val="20"/>
+        </w:rPr>
+        <w:t xml:space="preserve"> </w:t>
+      </w:r>
+      <w:r>
+        <w:rPr>
+          <w:rFonts w:ascii="Arial" w:hAnsi="Arial" w:cs="Arial"/>
+          <w:sz w:val="20"/>
+          <w:szCs w:val="20"/>
+        </w:rPr>
+        <w:t xml:space="preserve">Checked </w:t>
+      </w:r>
+      <w:r>
+        <w:rPr>
+          <w:rFonts w:ascii="Arial" w:hAnsi="Arial" w:cs="Arial"/>
+          <w:sz w:val="20"/>
+          <w:szCs w:val="20"/>
+        </w:rPr>
+        <w:t>cross-browser compatibility and optimized mobile responsiveness using media queries in SCSS.</w:t>
       </w:r>
     </w:p>
     <w:p>
       <w:pPr>
-        <w:rPr>
-          <w:rFonts w:hint="eastAsia"/>
-        </w:rPr>
-      </w:pPr>
-      <w:r>
-        <w:t>At this stage of the project, we have not yet conducted functional testing. However, we plan to implement execution-based functional testing by the third increment of development. During this phase, we will validate the functional requirements specified in our</w:t>
-      </w:r>
-      <w:r>
-        <w:t xml:space="preserve"> RD</w:t>
-      </w:r>
-      <w:r>
-        <w:t xml:space="preserve"> Document by executing test cases</w:t>
-      </w:r>
-      <w:r>
-        <w:t xml:space="preserve"> for</w:t>
-      </w:r>
-      <w:r>
-        <w:t xml:space="preserve"> user and</w:t>
-      </w:r>
-      <w:r>
-        <w:t xml:space="preserve"> API</w:t>
-      </w:r>
-      <w:r>
-        <w:t xml:space="preserve"> </w:t>
-      </w:r>
-      <w:r>
-        <w:t>interactions</w:t>
-      </w:r>
-      <w:r>
-        <w:t>.</w:t>
+        <w:pStyle w:val="Heading1"/>
+        <w:rPr>
+          <w:rFonts w:cs="Arial"/>
+        </w:rPr>
+      </w:pPr>
+      <w:r>
+        <w:rPr>
+          <w:rFonts w:cs="Arial"/>
+          <w:bdr w:val="none" w:sz="0" w:space="0" w:color="auto" w:frame="1"/>
+        </w:rPr>
+        <w:lastRenderedPageBreak/>
+        <w:t xml:space="preserve">Non-Execution-based </w:t>
+      </w:r>
+      <w:r>
+        <w:rPr>
+          <w:rFonts w:cs="Arial"/>
+          <w:bdr w:val="none" w:sz="0" w:space="0" w:color="auto" w:frame="1"/>
+        </w:rPr>
+        <w:t>T</w:t>
+      </w:r>
+      <w:r>
+        <w:rPr>
+          <w:rFonts w:cs="Arial"/>
+          <w:bdr w:val="none" w:sz="0" w:space="0" w:color="auto" w:frame="1"/>
+        </w:rPr>
+        <w:t>esting</w:t>
+      </w:r>
+      <w:r>
+        <w:rPr>
+          <w:rFonts w:cs="Arial"/>
+          <w:bdr w:val="none" w:sz="0" w:space="0" w:color="auto" w:frame="1"/>
+        </w:rPr>
+        <w:t> </w:t>
+      </w:r>
+      <w:r>
+        <w:rPr>
+          <w:rFonts w:cs="Arial"/>
+          <w:bdr w:val="none" w:sz="0" w:space="0" w:color="auto" w:frame="1"/>
+        </w:rPr>
+        <w:t>(</w:t>
+      </w:r>
+      <w:r>
+        <w:rPr>
+          <w:rFonts w:cs="Arial"/>
+          <w:bdr w:val="none" w:sz="0" w:space="0" w:color="auto" w:frame="1"/>
+        </w:rPr>
+        <w:t>10</w:t>
+      </w:r>
+      <w:r>
+        <w:rPr>
+          <w:rFonts w:cs="Arial"/>
+          <w:bdr w:val="none" w:sz="0" w:space="0" w:color="auto" w:frame="1"/>
+        </w:rPr>
+        <w:t xml:space="preserve"> points)</w:t>
       </w:r>
     </w:p>
     <w:p>
       <w:pPr>
-        <w:pStyle w:val="Heading1"/>
-        <w:rPr>
-          <w:rFonts w:ascii="inherit" w:hAnsi="inherit" w:cs="Lucida Grande" w:hint="eastAsia"/>
-        </w:rPr>
-      </w:pPr>
-      <w:r>
-        <w:rPr>
-          <w:bdr w:val="none" w:sz="0" w:space="0" w:color="auto" w:frame="1"/>
-        </w:rPr>
-        <w:t>Execution-based Non-Functional Testing</w:t>
-      </w:r>
-      <w:r>
-        <w:rPr>
-          <w:bdr w:val="none" w:sz="0" w:space="0" w:color="auto" w:frame="1"/>
-        </w:rPr>
-        <w:t xml:space="preserve"> (10 points)</w:t>
+        <w:shd w:val="clear" w:color="auto" w:fill="FFFFFF"/>
+        <w:rPr>
+          <w:rFonts w:ascii="Arial" w:hAnsi="Arial" w:cs="Arial"/>
+          <w:color w:val="000000"/>
+          <w:sz w:val="20"/>
+          <w:szCs w:val="20"/>
+          <w:bdr w:val="none" w:sz="0" w:space="0" w:color="auto" w:frame="1"/>
+        </w:rPr>
+      </w:pPr>
+      <w:r>
+        <w:rPr>
+          <w:rFonts w:ascii="Arial" w:hAnsi="Arial" w:cs="Arial"/>
+          <w:color w:val="000000"/>
+          <w:sz w:val="20"/>
+          <w:szCs w:val="20"/>
+          <w:bdr w:val="none" w:sz="0" w:space="0" w:color="auto" w:frame="1"/>
+        </w:rPr>
+        <w:t xml:space="preserve">    </w:t>
+      </w:r>
+      <w:r>
+        <w:rPr>
+          <w:rFonts w:ascii="Arial" w:hAnsi="Arial" w:cs="Arial"/>
+          <w:b/>
+          <w:bCs/>
+          <w:color w:val="000000"/>
+          <w:sz w:val="20"/>
+          <w:szCs w:val="20"/>
+          <w:bdr w:val="none" w:sz="0" w:space="0" w:color="auto" w:frame="1"/>
+        </w:rPr>
+        <w:t>Code Reviews:</w:t>
+      </w:r>
+      <w:r>
+        <w:rPr>
+          <w:rFonts w:ascii="Arial" w:hAnsi="Arial" w:cs="Arial"/>
+          <w:b/>
+          <w:bCs/>
+          <w:color w:val="000000"/>
+          <w:sz w:val="20"/>
+          <w:szCs w:val="20"/>
+          <w:bdr w:val="none" w:sz="0" w:space="0" w:color="auto" w:frame="1"/>
+        </w:rPr>
+        <w:t xml:space="preserve"> </w:t>
+      </w:r>
+      <w:r>
+        <w:rPr>
+          <w:rFonts w:ascii="Arial" w:hAnsi="Arial" w:cs="Arial"/>
+          <w:color w:val="000000"/>
+          <w:sz w:val="20"/>
+          <w:szCs w:val="20"/>
+          <w:bdr w:val="none" w:sz="0" w:space="0" w:color="auto" w:frame="1"/>
+        </w:rPr>
+        <w:t xml:space="preserve">Conducted peer code reviews with team members for critical components such as </w:t>
+      </w:r>
+      <w:proofErr w:type="spellStart"/>
+      <w:r>
+        <w:rPr>
+          <w:rFonts w:ascii="Arial" w:hAnsi="Arial" w:cs="Arial"/>
+          <w:color w:val="000000"/>
+          <w:sz w:val="20"/>
+          <w:szCs w:val="20"/>
+          <w:bdr w:val="none" w:sz="0" w:space="0" w:color="auto" w:frame="1"/>
+        </w:rPr>
+        <w:t>Firestore</w:t>
+      </w:r>
+      <w:proofErr w:type="spellEnd"/>
+      <w:r>
+        <w:rPr>
+          <w:rFonts w:ascii="Arial" w:hAnsi="Arial" w:cs="Arial"/>
+          <w:color w:val="000000"/>
+          <w:sz w:val="20"/>
+          <w:szCs w:val="20"/>
+          <w:bdr w:val="none" w:sz="0" w:space="0" w:color="auto" w:frame="1"/>
+        </w:rPr>
+        <w:t xml:space="preserve"> utilities and SCSS styles. Focused on adherence to best practices, modularity, and avoiding redundant</w:t>
+      </w:r>
+      <w:r>
+        <w:rPr>
+          <w:rFonts w:ascii="Arial" w:hAnsi="Arial" w:cs="Arial"/>
+          <w:color w:val="000000"/>
+          <w:sz w:val="20"/>
+          <w:szCs w:val="20"/>
+          <w:bdr w:val="none" w:sz="0" w:space="0" w:color="auto" w:frame="1"/>
+        </w:rPr>
+        <w:t xml:space="preserve"> code patterns</w:t>
+      </w:r>
+      <w:r>
+        <w:rPr>
+          <w:rFonts w:ascii="Arial" w:hAnsi="Arial" w:cs="Arial"/>
+          <w:color w:val="000000"/>
+          <w:sz w:val="20"/>
+          <w:szCs w:val="20"/>
+          <w:bdr w:val="none" w:sz="0" w:space="0" w:color="auto" w:frame="1"/>
+        </w:rPr>
+        <w:t xml:space="preserve"> or styles.</w:t>
+      </w:r>
+      <w:r>
+        <w:rPr>
+          <w:rFonts w:ascii="Arial" w:hAnsi="Arial" w:cs="Arial"/>
+          <w:color w:val="000000"/>
+          <w:sz w:val="20"/>
+          <w:szCs w:val="20"/>
+          <w:bdr w:val="none" w:sz="0" w:space="0" w:color="auto" w:frame="1"/>
+        </w:rPr>
+        <w:t xml:space="preserve"> </w:t>
+      </w:r>
+      <w:r>
+        <w:rPr>
+          <w:rFonts w:ascii="Arial" w:hAnsi="Arial" w:cs="Arial"/>
+          <w:color w:val="000000"/>
+          <w:sz w:val="20"/>
+          <w:szCs w:val="20"/>
+          <w:bdr w:val="none" w:sz="0" w:space="0" w:color="auto" w:frame="1"/>
+        </w:rPr>
+        <w:t>Improved code readability and identified opportunities to refactor complex logic (e.g., simplifying folder deletion logic).</w:t>
       </w:r>
     </w:p>
     <w:p>
       <w:pPr>
         <w:shd w:val="clear" w:color="auto" w:fill="FFFFFF"/>
         <w:rPr>
-          <w:rFonts w:ascii="Lucida Grande" w:hAnsi="Lucida Grande" w:cs="Lucida Grande"/>
-          <w:i/>
-          <w:color w:val="000000"/>
-        </w:rPr>
-      </w:pPr>
-      <w:r>
-        <w:rPr>
-          <w:rFonts w:ascii="Arial" w:hAnsi="Arial" w:cs="Arial"/>
-          <w:i/>
-          <w:color w:val="000000"/>
-          <w:sz w:val="20"/>
-          <w:szCs w:val="20"/>
-          <w:bdr w:val="none" w:sz="0" w:space="0" w:color="auto" w:frame="1"/>
-        </w:rPr>
-        <w:t>Describe how</w:t>
-      </w:r>
-      <w:r>
-        <w:rPr>
-          <w:rFonts w:ascii="Arial" w:hAnsi="Arial" w:cs="Arial"/>
-          <w:i/>
-          <w:color w:val="000000"/>
-          <w:sz w:val="20"/>
-          <w:szCs w:val="20"/>
-          <w:bdr w:val="none" w:sz="0" w:space="0" w:color="auto" w:frame="1"/>
-        </w:rPr>
-        <w:t>/if</w:t>
-      </w:r>
-      <w:r>
-        <w:rPr>
-          <w:rFonts w:ascii="Arial" w:hAnsi="Arial" w:cs="Arial"/>
-          <w:i/>
-          <w:color w:val="000000"/>
-          <w:sz w:val="20"/>
-          <w:szCs w:val="20"/>
-          <w:bdr w:val="none" w:sz="0" w:space="0" w:color="auto" w:frame="1"/>
-        </w:rPr>
-        <w:t xml:space="preserve"> you p</w:t>
-      </w:r>
-      <w:r>
-        <w:rPr>
-          <w:rFonts w:ascii="Arial" w:hAnsi="Arial" w:cs="Arial"/>
-          <w:i/>
-          <w:color w:val="000000"/>
-          <w:sz w:val="20"/>
-          <w:szCs w:val="20"/>
-          <w:bdr w:val="none" w:sz="0" w:space="0" w:color="auto" w:frame="1"/>
-        </w:rPr>
-        <w:t>er</w:t>
-      </w:r>
-      <w:r>
-        <w:rPr>
-          <w:rFonts w:ascii="Arial" w:hAnsi="Arial" w:cs="Arial"/>
-          <w:i/>
-          <w:color w:val="000000"/>
-          <w:sz w:val="20"/>
-          <w:szCs w:val="20"/>
-          <w:bdr w:val="none" w:sz="0" w:space="0" w:color="auto" w:frame="1"/>
-        </w:rPr>
-        <w:t xml:space="preserve">formed non-functional testing for your project (i.e., tested for the </w:t>
-      </w:r>
+          <w:rFonts w:ascii="Arial" w:hAnsi="Arial" w:cs="Arial"/>
+          <w:color w:val="000000"/>
+          <w:sz w:val="20"/>
+          <w:szCs w:val="20"/>
+          <w:bdr w:val="none" w:sz="0" w:space="0" w:color="auto" w:frame="1"/>
+        </w:rPr>
+      </w:pPr>
+    </w:p>
+    <w:p>
+      <w:pPr>
+        <w:shd w:val="clear" w:color="auto" w:fill="FFFFFF"/>
+        <w:rPr>
+          <w:rFonts w:ascii="Arial" w:hAnsi="Arial" w:cs="Arial"/>
+          <w:color w:val="000000"/>
+          <w:sz w:val="20"/>
+          <w:szCs w:val="20"/>
+          <w:bdr w:val="none" w:sz="0" w:space="0" w:color="auto" w:frame="1"/>
+        </w:rPr>
+      </w:pPr>
       <w:r>
         <w:rPr>
           <w:rFonts w:ascii="Arial" w:hAnsi="Arial" w:cs="Arial"/>
           <w:b/>
           <w:bCs/>
-          <w:i/>
-          <w:color w:val="000000"/>
-          <w:sz w:val="20"/>
-          <w:szCs w:val="20"/>
-          <w:bdr w:val="none" w:sz="0" w:space="0" w:color="auto" w:frame="1"/>
-        </w:rPr>
-        <w:t>non-functional requirements</w:t>
-      </w:r>
-      <w:r>
-        <w:rPr>
-          <w:rFonts w:ascii="Arial" w:hAnsi="Arial" w:cs="Arial"/>
-          <w:i/>
-          <w:color w:val="000000"/>
-          <w:sz w:val="20"/>
-          <w:szCs w:val="20"/>
-          <w:bdr w:val="none" w:sz="0" w:space="0" w:color="auto" w:frame="1"/>
-        </w:rPr>
-        <w:t xml:space="preserve"> listed in your</w:t>
-      </w:r>
-      <w:r>
-        <w:rPr>
-          <w:rFonts w:ascii="Arial" w:hAnsi="Arial" w:cs="Arial"/>
-          <w:i/>
+          <w:color w:val="000000"/>
+          <w:sz w:val="20"/>
+          <w:szCs w:val="20"/>
+          <w:bdr w:val="none" w:sz="0" w:space="0" w:color="auto" w:frame="1"/>
+        </w:rPr>
+        <w:t xml:space="preserve">    Static Analysis:</w:t>
+      </w:r>
+      <w:r>
+        <w:rPr>
+          <w:rFonts w:ascii="Arial" w:hAnsi="Arial" w:cs="Arial"/>
+          <w:b/>
+          <w:bCs/>
           <w:color w:val="000000"/>
           <w:sz w:val="20"/>
           <w:szCs w:val="20"/>
@@ -1166,128 +1983,221 @@
       <w:r>
         <w:rPr>
           <w:rFonts w:ascii="Arial" w:hAnsi="Arial" w:cs="Arial"/>
-          <w:i/>
-          <w:color w:val="000000"/>
-          <w:sz w:val="20"/>
-          <w:szCs w:val="20"/>
-          <w:bdr w:val="none" w:sz="0" w:space="0" w:color="auto" w:frame="1"/>
-        </w:rPr>
-        <w:t xml:space="preserve">RD). </w:t>
+          <w:color w:val="000000"/>
+          <w:sz w:val="20"/>
+          <w:szCs w:val="20"/>
+          <w:bdr w:val="none" w:sz="0" w:space="0" w:color="auto" w:frame="1"/>
+        </w:rPr>
+        <w:t>Used static analysis too</w:t>
+      </w:r>
+      <w:r>
+        <w:rPr>
+          <w:rFonts w:ascii="Arial" w:hAnsi="Arial" w:cs="Arial"/>
+          <w:color w:val="000000"/>
+          <w:sz w:val="20"/>
+          <w:szCs w:val="20"/>
+          <w:bdr w:val="none" w:sz="0" w:space="0" w:color="auto" w:frame="1"/>
+        </w:rPr>
+        <w:t>l</w:t>
+      </w:r>
+      <w:r>
+        <w:rPr>
+          <w:rFonts w:ascii="Arial" w:hAnsi="Arial" w:cs="Arial"/>
+          <w:color w:val="000000"/>
+          <w:sz w:val="20"/>
+          <w:szCs w:val="20"/>
+          <w:bdr w:val="none" w:sz="0" w:space="0" w:color="auto" w:frame="1"/>
+        </w:rPr>
+        <w:t xml:space="preserve"> </w:t>
+      </w:r>
+      <w:proofErr w:type="spellStart"/>
+      <w:r>
+        <w:rPr>
+          <w:rFonts w:ascii="Arial" w:hAnsi="Arial" w:cs="Arial"/>
+          <w:color w:val="000000"/>
+          <w:sz w:val="20"/>
+          <w:szCs w:val="20"/>
+          <w:u w:val="single"/>
+          <w:bdr w:val="none" w:sz="0" w:space="0" w:color="auto" w:frame="1"/>
+        </w:rPr>
+        <w:t>ESLint</w:t>
+      </w:r>
+      <w:proofErr w:type="spellEnd"/>
+      <w:r>
+        <w:rPr>
+          <w:rFonts w:ascii="Arial" w:hAnsi="Arial" w:cs="Arial"/>
+          <w:color w:val="000000"/>
+          <w:sz w:val="20"/>
+          <w:szCs w:val="20"/>
+          <w:bdr w:val="none" w:sz="0" w:space="0" w:color="auto" w:frame="1"/>
+        </w:rPr>
+        <w:t xml:space="preserve"> to identify coding errors, enforce consistent styling, and detect potential security</w:t>
+      </w:r>
+      <w:r>
+        <w:rPr>
+          <w:rFonts w:ascii="Arial" w:hAnsi="Arial" w:cs="Arial"/>
+          <w:color w:val="000000"/>
+          <w:sz w:val="20"/>
+          <w:szCs w:val="20"/>
+          <w:bdr w:val="none" w:sz="0" w:space="0" w:color="auto" w:frame="1"/>
+        </w:rPr>
+        <w:t xml:space="preserve"> violations</w:t>
+      </w:r>
+      <w:r>
+        <w:rPr>
+          <w:rFonts w:ascii="Arial" w:hAnsi="Arial" w:cs="Arial"/>
+          <w:color w:val="000000"/>
+          <w:sz w:val="20"/>
+          <w:szCs w:val="20"/>
+          <w:bdr w:val="none" w:sz="0" w:space="0" w:color="auto" w:frame="1"/>
+        </w:rPr>
+        <w:t>.</w:t>
+      </w:r>
+      <w:r>
+        <w:rPr>
+          <w:rFonts w:ascii="Arial" w:hAnsi="Arial" w:cs="Arial"/>
+          <w:color w:val="000000"/>
+          <w:sz w:val="20"/>
+          <w:szCs w:val="20"/>
+          <w:bdr w:val="none" w:sz="0" w:space="0" w:color="auto" w:frame="1"/>
+        </w:rPr>
+        <w:t xml:space="preserve"> </w:t>
+      </w:r>
+      <w:r>
+        <w:rPr>
+          <w:rFonts w:ascii="Arial" w:hAnsi="Arial" w:cs="Arial"/>
+          <w:color w:val="000000"/>
+          <w:sz w:val="20"/>
+          <w:szCs w:val="20"/>
+          <w:bdr w:val="none" w:sz="0" w:space="0" w:color="auto" w:frame="1"/>
+        </w:rPr>
+        <w:t>Resolved multiple warnings related to unused variables, potential null references, and formatting inconsistencies.</w:t>
       </w:r>
     </w:p>
     <w:p>
       <w:pPr>
-        <w:pStyle w:val="Heading1"/>
-        <w:rPr>
-          <w:rFonts w:ascii="inherit" w:hAnsi="inherit" w:cs="Lucida Grande" w:hint="eastAsia"/>
-        </w:rPr>
-      </w:pPr>
-      <w:r>
-        <w:rPr>
-          <w:bdr w:val="none" w:sz="0" w:space="0" w:color="auto" w:frame="1"/>
-        </w:rPr>
-        <w:t xml:space="preserve">Non-Execution-based </w:t>
-      </w:r>
-      <w:r>
-        <w:rPr>
-          <w:bdr w:val="none" w:sz="0" w:space="0" w:color="auto" w:frame="1"/>
-        </w:rPr>
-        <w:t>T</w:t>
-      </w:r>
-      <w:r>
-        <w:rPr>
-          <w:bdr w:val="none" w:sz="0" w:space="0" w:color="auto" w:frame="1"/>
-        </w:rPr>
-        <w:t>esting</w:t>
-      </w:r>
-      <w:r>
-        <w:rPr>
-          <w:bdr w:val="none" w:sz="0" w:space="0" w:color="auto" w:frame="1"/>
-        </w:rPr>
-        <w:t> </w:t>
-      </w:r>
-      <w:r>
-        <w:rPr>
-          <w:bdr w:val="none" w:sz="0" w:space="0" w:color="auto" w:frame="1"/>
-        </w:rPr>
-        <w:t>(</w:t>
-      </w:r>
-      <w:r>
-        <w:rPr>
-          <w:bdr w:val="none" w:sz="0" w:space="0" w:color="auto" w:frame="1"/>
-        </w:rPr>
-        <w:t>10</w:t>
-      </w:r>
-      <w:r>
-        <w:rPr>
-          <w:bdr w:val="none" w:sz="0" w:space="0" w:color="auto" w:frame="1"/>
-        </w:rPr>
-        <w:t xml:space="preserve"> points)</w:t>
-      </w:r>
+        <w:shd w:val="clear" w:color="auto" w:fill="FFFFFF"/>
+        <w:rPr>
+          <w:rFonts w:ascii="Arial" w:hAnsi="Arial" w:cs="Arial"/>
+          <w:color w:val="000000"/>
+          <w:sz w:val="20"/>
+          <w:szCs w:val="20"/>
+          <w:bdr w:val="none" w:sz="0" w:space="0" w:color="auto" w:frame="1"/>
+        </w:rPr>
+      </w:pPr>
     </w:p>
     <w:p>
       <w:pPr>
         <w:shd w:val="clear" w:color="auto" w:fill="FFFFFF"/>
         <w:rPr>
-          <w:rFonts w:ascii="Lucida Grande" w:hAnsi="Lucida Grande" w:cs="Lucida Grande"/>
-          <w:i/>
-          <w:color w:val="000000"/>
-        </w:rPr>
-      </w:pPr>
-      <w:r>
-        <w:rPr>
-          <w:rFonts w:ascii="Arial" w:hAnsi="Arial" w:cs="Arial"/>
-          <w:i/>
-          <w:color w:val="000000"/>
-          <w:sz w:val="20"/>
-          <w:szCs w:val="20"/>
-          <w:bdr w:val="none" w:sz="0" w:space="0" w:color="auto" w:frame="1"/>
-        </w:rPr>
-        <w:t>Describe how/if you p</w:t>
-      </w:r>
-      <w:r>
-        <w:rPr>
-          <w:rFonts w:ascii="Arial" w:hAnsi="Arial" w:cs="Arial"/>
-          <w:i/>
-          <w:color w:val="000000"/>
-          <w:sz w:val="20"/>
-          <w:szCs w:val="20"/>
-          <w:bdr w:val="none" w:sz="0" w:space="0" w:color="auto" w:frame="1"/>
-        </w:rPr>
-        <w:t>er</w:t>
-      </w:r>
-      <w:r>
-        <w:rPr>
-          <w:rFonts w:ascii="Arial" w:hAnsi="Arial" w:cs="Arial"/>
-          <w:i/>
-          <w:color w:val="000000"/>
-          <w:sz w:val="20"/>
-          <w:szCs w:val="20"/>
-          <w:bdr w:val="none" w:sz="0" w:space="0" w:color="auto" w:frame="1"/>
-        </w:rPr>
-        <w:t>formed non-execution-based testing (such as code reviews/inspections/wa</w:t>
-      </w:r>
-      <w:r>
-        <w:rPr>
-          <w:rFonts w:ascii="Arial" w:hAnsi="Arial" w:cs="Arial"/>
-          <w:i/>
-          <w:color w:val="000000"/>
-          <w:sz w:val="20"/>
-          <w:szCs w:val="20"/>
-          <w:bdr w:val="none" w:sz="0" w:space="0" w:color="auto" w:frame="1"/>
-        </w:rPr>
-        <w:t>l</w:t>
-      </w:r>
-      <w:r>
-        <w:rPr>
-          <w:rFonts w:ascii="Arial" w:hAnsi="Arial" w:cs="Arial"/>
-          <w:i/>
-          <w:color w:val="000000"/>
-          <w:sz w:val="20"/>
-          <w:szCs w:val="20"/>
-          <w:bdr w:val="none" w:sz="0" w:space="0" w:color="auto" w:frame="1"/>
-        </w:rPr>
-        <w:t xml:space="preserve">kthroughs). </w:t>
+          <w:rFonts w:ascii="Arial" w:hAnsi="Arial" w:cs="Arial"/>
+          <w:b/>
+          <w:bCs/>
+          <w:color w:val="000000"/>
+          <w:sz w:val="20"/>
+          <w:szCs w:val="20"/>
+          <w:bdr w:val="none" w:sz="0" w:space="0" w:color="auto" w:frame="1"/>
+        </w:rPr>
+      </w:pPr>
+      <w:r>
+        <w:rPr>
+          <w:rFonts w:ascii="Arial" w:hAnsi="Arial" w:cs="Arial"/>
+          <w:b/>
+          <w:bCs/>
+          <w:color w:val="000000"/>
+          <w:sz w:val="20"/>
+          <w:szCs w:val="20"/>
+          <w:bdr w:val="none" w:sz="0" w:space="0" w:color="auto" w:frame="1"/>
+        </w:rPr>
+        <w:t xml:space="preserve">    Walkthroughs:</w:t>
+      </w:r>
+      <w:r>
+        <w:rPr>
+          <w:rFonts w:ascii="Arial" w:hAnsi="Arial" w:cs="Arial"/>
+          <w:b/>
+          <w:bCs/>
+          <w:color w:val="000000"/>
+          <w:sz w:val="20"/>
+          <w:szCs w:val="20"/>
+          <w:bdr w:val="none" w:sz="0" w:space="0" w:color="auto" w:frame="1"/>
+        </w:rPr>
+        <w:t xml:space="preserve"> </w:t>
+      </w:r>
+      <w:r>
+        <w:rPr>
+          <w:rFonts w:ascii="Arial" w:hAnsi="Arial" w:cs="Arial"/>
+          <w:color w:val="000000"/>
+          <w:sz w:val="20"/>
+          <w:szCs w:val="20"/>
+          <w:bdr w:val="none" w:sz="0" w:space="0" w:color="auto" w:frame="1"/>
+        </w:rPr>
+        <w:t xml:space="preserve">Conducted team walkthroughs of the project architecture, discussing the rationale behind key decisions like folder-path-based routing and </w:t>
+      </w:r>
+      <w:proofErr w:type="spellStart"/>
+      <w:r>
+        <w:rPr>
+          <w:rFonts w:ascii="Arial" w:hAnsi="Arial" w:cs="Arial"/>
+          <w:color w:val="000000"/>
+          <w:sz w:val="20"/>
+          <w:szCs w:val="20"/>
+          <w:bdr w:val="none" w:sz="0" w:space="0" w:color="auto" w:frame="1"/>
+        </w:rPr>
+        <w:t>Firestore</w:t>
+      </w:r>
+      <w:proofErr w:type="spellEnd"/>
+      <w:r>
+        <w:rPr>
+          <w:rFonts w:ascii="Arial" w:hAnsi="Arial" w:cs="Arial"/>
+          <w:color w:val="000000"/>
+          <w:sz w:val="20"/>
+          <w:szCs w:val="20"/>
+          <w:bdr w:val="none" w:sz="0" w:space="0" w:color="auto" w:frame="1"/>
+        </w:rPr>
+        <w:t xml:space="preserve"> query structure.</w:t>
+      </w:r>
+      <w:r>
+        <w:rPr>
+          <w:rFonts w:ascii="Arial" w:hAnsi="Arial" w:cs="Arial"/>
+          <w:b/>
+          <w:bCs/>
+          <w:color w:val="000000"/>
+          <w:sz w:val="20"/>
+          <w:szCs w:val="20"/>
+          <w:bdr w:val="none" w:sz="0" w:space="0" w:color="auto" w:frame="1"/>
+        </w:rPr>
+        <w:t xml:space="preserve"> </w:t>
+      </w:r>
+      <w:r>
+        <w:rPr>
+          <w:rFonts w:ascii="Arial" w:hAnsi="Arial" w:cs="Arial"/>
+          <w:color w:val="000000"/>
+          <w:sz w:val="20"/>
+          <w:szCs w:val="20"/>
+          <w:bdr w:val="none" w:sz="0" w:space="0" w:color="auto" w:frame="1"/>
+        </w:rPr>
+        <w:t xml:space="preserve">Helped ensure alignment on design decisions and identified opportunities for optimization, such as </w:t>
+      </w:r>
+      <w:proofErr w:type="gramStart"/>
+      <w:r>
+        <w:rPr>
+          <w:rFonts w:ascii="Arial" w:hAnsi="Arial" w:cs="Arial"/>
+          <w:color w:val="000000"/>
+          <w:sz w:val="20"/>
+          <w:szCs w:val="20"/>
+          <w:bdr w:val="none" w:sz="0" w:space="0" w:color="auto" w:frame="1"/>
+        </w:rPr>
+        <w:t>caching</w:t>
+      </w:r>
+      <w:proofErr w:type="gramEnd"/>
+      <w:r>
+        <w:rPr>
+          <w:rFonts w:ascii="Arial" w:hAnsi="Arial" w:cs="Arial"/>
+          <w:color w:val="000000"/>
+          <w:sz w:val="20"/>
+          <w:szCs w:val="20"/>
+          <w:bdr w:val="none" w:sz="0" w:space="0" w:color="auto" w:frame="1"/>
+        </w:rPr>
+        <w:t xml:space="preserve"> frequently accessed folders.</w:t>
       </w:r>
     </w:p>
     <w:p>
@@ -1301,6 +2211,84 @@
           <w:bdr w:val="none" w:sz="0" w:space="0" w:color="auto" w:frame="1"/>
         </w:rPr>
       </w:pPr>
+    </w:p>
+    <w:p>
+      <w:pPr>
+        <w:shd w:val="clear" w:color="auto" w:fill="FFFFFF"/>
+        <w:rPr>
+          <w:rFonts w:ascii="Arial" w:hAnsi="Arial" w:cs="Arial"/>
+          <w:b/>
+          <w:bCs/>
+          <w:color w:val="000000"/>
+          <w:sz w:val="20"/>
+          <w:szCs w:val="20"/>
+          <w:bdr w:val="none" w:sz="0" w:space="0" w:color="auto" w:frame="1"/>
+        </w:rPr>
+      </w:pPr>
+      <w:r>
+        <w:rPr>
+          <w:rFonts w:ascii="Arial" w:hAnsi="Arial" w:cs="Arial"/>
+          <w:b/>
+          <w:bCs/>
+          <w:color w:val="000000"/>
+          <w:sz w:val="20"/>
+          <w:szCs w:val="20"/>
+          <w:bdr w:val="none" w:sz="0" w:space="0" w:color="auto" w:frame="1"/>
+        </w:rPr>
+        <w:t xml:space="preserve">    Inspection of Requirements and Design Documents:</w:t>
+      </w:r>
+      <w:r>
+        <w:rPr>
+          <w:rFonts w:ascii="Arial" w:hAnsi="Arial" w:cs="Arial"/>
+          <w:b/>
+          <w:bCs/>
+          <w:color w:val="000000"/>
+          <w:sz w:val="20"/>
+          <w:szCs w:val="20"/>
+          <w:bdr w:val="none" w:sz="0" w:space="0" w:color="auto" w:frame="1"/>
+        </w:rPr>
+        <w:t xml:space="preserve"> </w:t>
+      </w:r>
+      <w:r>
+        <w:rPr>
+          <w:rFonts w:ascii="Arial" w:hAnsi="Arial" w:cs="Arial"/>
+          <w:color w:val="000000"/>
+          <w:sz w:val="20"/>
+          <w:szCs w:val="20"/>
+          <w:bdr w:val="none" w:sz="0" w:space="0" w:color="auto" w:frame="1"/>
+        </w:rPr>
+        <w:t>Reviewed the Requirements Document (RD) to ensure the application aligns with the specified non-functional requirements</w:t>
+      </w:r>
+      <w:r>
+        <w:rPr>
+          <w:rFonts w:ascii="Arial" w:hAnsi="Arial" w:cs="Arial"/>
+          <w:color w:val="000000"/>
+          <w:sz w:val="20"/>
+          <w:szCs w:val="20"/>
+          <w:bdr w:val="none" w:sz="0" w:space="0" w:color="auto" w:frame="1"/>
+        </w:rPr>
+        <w:t>. Checked</w:t>
+      </w:r>
+      <w:r>
+        <w:rPr>
+          <w:rFonts w:ascii="Arial" w:hAnsi="Arial" w:cs="Arial"/>
+          <w:color w:val="000000"/>
+          <w:sz w:val="20"/>
+          <w:szCs w:val="20"/>
+          <w:bdr w:val="none" w:sz="0" w:space="0" w:color="auto" w:frame="1"/>
+        </w:rPr>
+        <w:t xml:space="preserve"> that the current implementation meets outlined requirements and flagged areas for future improvement</w:t>
+      </w:r>
+      <w:r>
+        <w:rPr>
+          <w:rFonts w:ascii="Arial" w:hAnsi="Arial" w:cs="Arial"/>
+          <w:color w:val="000000"/>
+          <w:sz w:val="20"/>
+          <w:szCs w:val="20"/>
+          <w:bdr w:val="none" w:sz="0" w:space="0" w:color="auto" w:frame="1"/>
+        </w:rPr>
+        <w:t>.</w:t>
+      </w:r>
     </w:p>
     <w:sectPr>
       <w:pgSz w:w="12240" w:h="15840"/>
@@ -1654,6 +2642,123 @@
     </w:lvl>
   </w:abstractNum>
   <w:abstractNum w:abstractNumId="3" w15:restartNumberingAfterBreak="0">
+    <w:nsid w:val="0AE93FBE"/>
+    <w:multiLevelType w:val="multilevel"/>
+    <w:tmpl w:val="2C30AF7C"/>
+    <w:lvl w:ilvl="0">
+      <w:start w:val="1"/>
+      <w:numFmt w:val="decimal"/>
+      <w:lvlText w:val="%1."/>
+      <w:lvlJc w:val="left"/>
+      <w:pPr>
+        <w:tabs>
+          <w:tab w:val="num" w:pos="720"/>
+        </w:tabs>
+        <w:ind w:left="720" w:hanging="360"/>
+      </w:pPr>
+    </w:lvl>
+    <w:lvl w:ilvl="1">
+      <w:start w:val="1"/>
+      <w:numFmt w:val="bullet"/>
+      <w:lvlText w:val="o"/>
+      <w:lvlJc w:val="left"/>
+      <w:pPr>
+        <w:tabs>
+          <w:tab w:val="num" w:pos="1440"/>
+        </w:tabs>
+        <w:ind w:left="1440" w:hanging="360"/>
+      </w:pPr>
+      <w:rPr>
+        <w:rFonts w:ascii="Courier New" w:hAnsi="Courier New" w:hint="default"/>
+        <w:sz w:val="20"/>
+      </w:rPr>
+    </w:lvl>
+    <w:lvl w:ilvl="2" w:tentative="1">
+      <w:start w:val="1"/>
+      <w:numFmt w:val="decimal"/>
+      <w:lvlText w:val="%3."/>
+      <w:lvlJc w:val="left"/>
+      <w:pPr>
+        <w:tabs>
+          <w:tab w:val="num" w:pos="2160"/>
+        </w:tabs>
+        <w:ind w:left="2160" w:hanging="360"/>
+      </w:pPr>
+    </w:lvl>
+    <w:lvl w:ilvl="3" w:tentative="1">
+      <w:start w:val="1"/>
+      <w:numFmt w:val="decimal"/>
+      <w:lvlText w:val="%4."/>
+      <w:lvlJc w:val="left"/>
+      <w:pPr>
+        <w:tabs>
+          <w:tab w:val="num" w:pos="2880"/>
+        </w:tabs>
+        <w:ind w:left="2880" w:hanging="360"/>
+      </w:pPr>
+    </w:lvl>
+    <w:lvl w:ilvl="4" w:tentative="1">
+      <w:start w:val="1"/>
+      <w:numFmt w:val="decimal"/>
+      <w:lvlText w:val="%5."/>
+      <w:lvlJc w:val="left"/>
+      <w:pPr>
+        <w:tabs>
+          <w:tab w:val="num" w:pos="3600"/>
+        </w:tabs>
+        <w:ind w:left="3600" w:hanging="360"/>
+      </w:pPr>
+    </w:lvl>
+    <w:lvl w:ilvl="5" w:tentative="1">
+      <w:start w:val="1"/>
+      <w:numFmt w:val="decimal"/>
+      <w:lvlText w:val="%6."/>
+      <w:lvlJc w:val="left"/>
+      <w:pPr>
+        <w:tabs>
+          <w:tab w:val="num" w:pos="4320"/>
+        </w:tabs>
+        <w:ind w:left="4320" w:hanging="360"/>
+      </w:pPr>
+    </w:lvl>
+    <w:lvl w:ilvl="6" w:tentative="1">
+      <w:start w:val="1"/>
+      <w:numFmt w:val="decimal"/>
+      <w:lvlText w:val="%7."/>
+      <w:lvlJc w:val="left"/>
+      <w:pPr>
+        <w:tabs>
+          <w:tab w:val="num" w:pos="5040"/>
+        </w:tabs>
+        <w:ind w:left="5040" w:hanging="360"/>
+      </w:pPr>
+    </w:lvl>
+    <w:lvl w:ilvl="7" w:tentative="1">
+      <w:start w:val="1"/>
+      <w:numFmt w:val="decimal"/>
+      <w:lvlText w:val="%8."/>
+      <w:lvlJc w:val="left"/>
+      <w:pPr>
+        <w:tabs>
+          <w:tab w:val="num" w:pos="5760"/>
+        </w:tabs>
+        <w:ind w:left="5760" w:hanging="360"/>
+      </w:pPr>
+    </w:lvl>
+    <w:lvl w:ilvl="8" w:tentative="1">
+      <w:start w:val="1"/>
+      <w:numFmt w:val="decimal"/>
+      <w:lvlText w:val="%9."/>
+      <w:lvlJc w:val="left"/>
+      <w:pPr>
+        <w:tabs>
+          <w:tab w:val="num" w:pos="6480"/>
+        </w:tabs>
+        <w:ind w:left="6480" w:hanging="360"/>
+      </w:pPr>
+    </w:lvl>
+  </w:abstractNum>
+  <w:abstractNum w:abstractNumId="4" w15:restartNumberingAfterBreak="0">
     <w:nsid w:val="0B045381"/>
     <w:multiLevelType w:val="multilevel"/>
     <w:tmpl w:val="4D2C2702"/>
@@ -1766,7 +2871,7 @@
       </w:rPr>
     </w:lvl>
   </w:abstractNum>
-  <w:abstractNum w:abstractNumId="4" w15:restartNumberingAfterBreak="0">
+  <w:abstractNum w:abstractNumId="5" w15:restartNumberingAfterBreak="0">
     <w:nsid w:val="0EBC69ED"/>
     <w:multiLevelType w:val="multilevel"/>
     <w:tmpl w:val="0A32851E"/>
@@ -1879,7 +2984,7 @@
       </w:pPr>
     </w:lvl>
   </w:abstractNum>
-  <w:abstractNum w:abstractNumId="5" w15:restartNumberingAfterBreak="0">
+  <w:abstractNum w:abstractNumId="6" w15:restartNumberingAfterBreak="0">
     <w:nsid w:val="167117E5"/>
     <w:multiLevelType w:val="multilevel"/>
     <w:tmpl w:val="E3048A9C"/>
@@ -1992,7 +3097,7 @@
       </w:pPr>
     </w:lvl>
   </w:abstractNum>
-  <w:abstractNum w:abstractNumId="6" w15:restartNumberingAfterBreak="0">
+  <w:abstractNum w:abstractNumId="7" w15:restartNumberingAfterBreak="0">
     <w:nsid w:val="17223283"/>
     <w:multiLevelType w:val="multilevel"/>
     <w:tmpl w:val="032C2C08"/>
@@ -2105,7 +3210,7 @@
       </w:pPr>
     </w:lvl>
   </w:abstractNum>
-  <w:abstractNum w:abstractNumId="7" w15:restartNumberingAfterBreak="0">
+  <w:abstractNum w:abstractNumId="8" w15:restartNumberingAfterBreak="0">
     <w:nsid w:val="17624C39"/>
     <w:multiLevelType w:val="multilevel"/>
     <w:tmpl w:val="FBEAED22"/>
@@ -2218,7 +3323,7 @@
       </w:pPr>
     </w:lvl>
   </w:abstractNum>
-  <w:abstractNum w:abstractNumId="8" w15:restartNumberingAfterBreak="0">
+  <w:abstractNum w:abstractNumId="9" w15:restartNumberingAfterBreak="0">
     <w:nsid w:val="178D1ECD"/>
     <w:multiLevelType w:val="multilevel"/>
     <w:tmpl w:val="A00A1788"/>
@@ -2331,7 +3436,7 @@
       </w:pPr>
     </w:lvl>
   </w:abstractNum>
-  <w:abstractNum w:abstractNumId="9" w15:restartNumberingAfterBreak="0">
+  <w:abstractNum w:abstractNumId="10" w15:restartNumberingAfterBreak="0">
     <w:nsid w:val="1D1E4F9C"/>
     <w:multiLevelType w:val="multilevel"/>
     <w:tmpl w:val="729C3BC6"/>
@@ -2444,7 +3549,7 @@
       </w:rPr>
     </w:lvl>
   </w:abstractNum>
-  <w:abstractNum w:abstractNumId="10" w15:restartNumberingAfterBreak="0">
+  <w:abstractNum w:abstractNumId="11" w15:restartNumberingAfterBreak="0">
     <w:nsid w:val="24440E07"/>
     <w:multiLevelType w:val="multilevel"/>
     <w:tmpl w:val="0409001F"/>
@@ -2530,7 +3635,7 @@
       </w:pPr>
     </w:lvl>
   </w:abstractNum>
-  <w:abstractNum w:abstractNumId="11" w15:restartNumberingAfterBreak="0">
+  <w:abstractNum w:abstractNumId="12" w15:restartNumberingAfterBreak="0">
     <w:nsid w:val="28405C4C"/>
     <w:multiLevelType w:val="multilevel"/>
     <w:tmpl w:val="A38EF6BA"/>
@@ -2643,7 +3748,7 @@
       </w:rPr>
     </w:lvl>
   </w:abstractNum>
-  <w:abstractNum w:abstractNumId="12" w15:restartNumberingAfterBreak="0">
+  <w:abstractNum w:abstractNumId="13" w15:restartNumberingAfterBreak="0">
     <w:nsid w:val="2D106F3E"/>
     <w:multiLevelType w:val="multilevel"/>
     <w:tmpl w:val="C04CD09A"/>
@@ -2774,7 +3879,7 @@
       </w:rPr>
     </w:lvl>
   </w:abstractNum>
-  <w:abstractNum w:abstractNumId="13" w15:restartNumberingAfterBreak="0">
+  <w:abstractNum w:abstractNumId="14" w15:restartNumberingAfterBreak="0">
     <w:nsid w:val="2F726097"/>
     <w:multiLevelType w:val="multilevel"/>
     <w:tmpl w:val="CDB066A8"/>
@@ -2863,7 +3968,7 @@
       </w:pPr>
     </w:lvl>
   </w:abstractNum>
-  <w:abstractNum w:abstractNumId="14" w15:restartNumberingAfterBreak="0">
+  <w:abstractNum w:abstractNumId="15" w15:restartNumberingAfterBreak="0">
     <w:nsid w:val="30712631"/>
     <w:multiLevelType w:val="multilevel"/>
     <w:tmpl w:val="B1B29742"/>
@@ -2976,7 +4081,7 @@
       </w:pPr>
     </w:lvl>
   </w:abstractNum>
-  <w:abstractNum w:abstractNumId="15" w15:restartNumberingAfterBreak="0">
+  <w:abstractNum w:abstractNumId="16" w15:restartNumberingAfterBreak="0">
     <w:nsid w:val="3275779F"/>
     <w:multiLevelType w:val="hybridMultilevel"/>
     <w:tmpl w:val="C2D024FA"/>
@@ -3088,7 +4193,7 @@
       </w:rPr>
     </w:lvl>
   </w:abstractNum>
-  <w:abstractNum w:abstractNumId="16" w15:restartNumberingAfterBreak="0">
+  <w:abstractNum w:abstractNumId="17" w15:restartNumberingAfterBreak="0">
     <w:nsid w:val="36290A25"/>
     <w:multiLevelType w:val="multilevel"/>
     <w:tmpl w:val="28EC4C86"/>
@@ -3174,7 +4279,7 @@
       </w:pPr>
     </w:lvl>
   </w:abstractNum>
-  <w:abstractNum w:abstractNumId="17" w15:restartNumberingAfterBreak="0">
+  <w:abstractNum w:abstractNumId="18" w15:restartNumberingAfterBreak="0">
     <w:nsid w:val="362D0D7C"/>
     <w:multiLevelType w:val="multilevel"/>
     <w:tmpl w:val="FF60A128"/>
@@ -3287,7 +4392,7 @@
       </w:pPr>
     </w:lvl>
   </w:abstractNum>
-  <w:abstractNum w:abstractNumId="18" w15:restartNumberingAfterBreak="0">
+  <w:abstractNum w:abstractNumId="19" w15:restartNumberingAfterBreak="0">
     <w:nsid w:val="39633DF9"/>
     <w:multiLevelType w:val="multilevel"/>
     <w:tmpl w:val="69F2FEBE"/>
@@ -3400,7 +4505,7 @@
       </w:pPr>
     </w:lvl>
   </w:abstractNum>
-  <w:abstractNum w:abstractNumId="19" w15:restartNumberingAfterBreak="0">
+  <w:abstractNum w:abstractNumId="20" w15:restartNumberingAfterBreak="0">
     <w:nsid w:val="3BDC30D5"/>
     <w:multiLevelType w:val="multilevel"/>
     <w:tmpl w:val="4AECBF40"/>
@@ -3513,7 +4618,7 @@
       </w:pPr>
     </w:lvl>
   </w:abstractNum>
-  <w:abstractNum w:abstractNumId="20" w15:restartNumberingAfterBreak="0">
+  <w:abstractNum w:abstractNumId="21" w15:restartNumberingAfterBreak="0">
     <w:nsid w:val="3EDE10B2"/>
     <w:multiLevelType w:val="multilevel"/>
     <w:tmpl w:val="4A586CA8"/>
@@ -3626,7 +4731,7 @@
       </w:pPr>
     </w:lvl>
   </w:abstractNum>
-  <w:abstractNum w:abstractNumId="21" w15:restartNumberingAfterBreak="0">
+  <w:abstractNum w:abstractNumId="22" w15:restartNumberingAfterBreak="0">
     <w:nsid w:val="417A143F"/>
     <w:multiLevelType w:val="multilevel"/>
     <w:tmpl w:val="F710E99C"/>
@@ -3739,7 +4844,7 @@
       </w:pPr>
     </w:lvl>
   </w:abstractNum>
-  <w:abstractNum w:abstractNumId="22" w15:restartNumberingAfterBreak="0">
+  <w:abstractNum w:abstractNumId="23" w15:restartNumberingAfterBreak="0">
     <w:nsid w:val="422B1D95"/>
     <w:multiLevelType w:val="hybridMultilevel"/>
     <w:tmpl w:val="303CE436"/>
@@ -3825,7 +4930,7 @@
       </w:pPr>
     </w:lvl>
   </w:abstractNum>
-  <w:abstractNum w:abstractNumId="23" w15:restartNumberingAfterBreak="0">
+  <w:abstractNum w:abstractNumId="24" w15:restartNumberingAfterBreak="0">
     <w:nsid w:val="46F01D70"/>
     <w:multiLevelType w:val="multilevel"/>
     <w:tmpl w:val="2DD242E2"/>
@@ -3938,7 +5043,7 @@
       </w:pPr>
     </w:lvl>
   </w:abstractNum>
-  <w:abstractNum w:abstractNumId="24" w15:restartNumberingAfterBreak="0">
+  <w:abstractNum w:abstractNumId="25" w15:restartNumberingAfterBreak="0">
     <w:nsid w:val="484A7E31"/>
     <w:multiLevelType w:val="multilevel"/>
     <w:tmpl w:val="729C3BC6"/>
@@ -4051,7 +5156,7 @@
       </w:rPr>
     </w:lvl>
   </w:abstractNum>
-  <w:abstractNum w:abstractNumId="25" w15:restartNumberingAfterBreak="0">
+  <w:abstractNum w:abstractNumId="26" w15:restartNumberingAfterBreak="0">
     <w:nsid w:val="53273732"/>
     <w:multiLevelType w:val="multilevel"/>
     <w:tmpl w:val="7402ED26"/>
@@ -4164,7 +5269,7 @@
       </w:pPr>
     </w:lvl>
   </w:abstractNum>
-  <w:abstractNum w:abstractNumId="26" w15:restartNumberingAfterBreak="0">
+  <w:abstractNum w:abstractNumId="27" w15:restartNumberingAfterBreak="0">
     <w:nsid w:val="535934FE"/>
     <w:multiLevelType w:val="multilevel"/>
     <w:tmpl w:val="5A1AF212"/>
@@ -4313,7 +5418,7 @@
       </w:rPr>
     </w:lvl>
   </w:abstractNum>
-  <w:abstractNum w:abstractNumId="27" w15:restartNumberingAfterBreak="0">
+  <w:abstractNum w:abstractNumId="28" w15:restartNumberingAfterBreak="0">
     <w:nsid w:val="55B37401"/>
     <w:multiLevelType w:val="multilevel"/>
     <w:tmpl w:val="123AA4CC"/>
@@ -4426,7 +5531,7 @@
       </w:pPr>
     </w:lvl>
   </w:abstractNum>
-  <w:abstractNum w:abstractNumId="28" w15:restartNumberingAfterBreak="0">
+  <w:abstractNum w:abstractNumId="29" w15:restartNumberingAfterBreak="0">
     <w:nsid w:val="5F8D6255"/>
     <w:multiLevelType w:val="hybridMultilevel"/>
     <w:tmpl w:val="3BF0D4E2"/>
@@ -4538,7 +5643,7 @@
       </w:rPr>
     </w:lvl>
   </w:abstractNum>
-  <w:abstractNum w:abstractNumId="29" w15:restartNumberingAfterBreak="0">
+  <w:abstractNum w:abstractNumId="30" w15:restartNumberingAfterBreak="0">
     <w:nsid w:val="637B380F"/>
     <w:multiLevelType w:val="multilevel"/>
     <w:tmpl w:val="C93CB296"/>
@@ -4651,7 +5756,120 @@
       </w:pPr>
     </w:lvl>
   </w:abstractNum>
-  <w:abstractNum w:abstractNumId="30" w15:restartNumberingAfterBreak="0">
+  <w:abstractNum w:abstractNumId="31" w15:restartNumberingAfterBreak="0">
+    <w:nsid w:val="64F262A8"/>
+    <w:multiLevelType w:val="hybridMultilevel"/>
+    <w:tmpl w:val="23C23BD8"/>
+    <w:lvl w:ilvl="0" w:tplc="04090001">
+      <w:start w:val="1"/>
+      <w:numFmt w:val="bullet"/>
+      <w:lvlText w:val=""/>
+      <w:lvlJc w:val="left"/>
+      <w:pPr>
+        <w:ind w:left="720" w:hanging="360"/>
+      </w:pPr>
+      <w:rPr>
+        <w:rFonts w:ascii="Symbol" w:hAnsi="Symbol" w:hint="default"/>
+      </w:rPr>
+    </w:lvl>
+    <w:lvl w:ilvl="1" w:tplc="04090003" w:tentative="1">
+      <w:start w:val="1"/>
+      <w:numFmt w:val="bullet"/>
+      <w:lvlText w:val="o"/>
+      <w:lvlJc w:val="left"/>
+      <w:pPr>
+        <w:ind w:left="1440" w:hanging="360"/>
+      </w:pPr>
+      <w:rPr>
+        <w:rFonts w:ascii="Courier New" w:hAnsi="Courier New" w:cs="Courier New" w:hint="default"/>
+      </w:rPr>
+    </w:lvl>
+    <w:lvl w:ilvl="2" w:tplc="04090005" w:tentative="1">
+      <w:start w:val="1"/>
+      <w:numFmt w:val="bullet"/>
+      <w:lvlText w:val=""/>
+      <w:lvlJc w:val="left"/>
+      <w:pPr>
+        <w:ind w:left="2160" w:hanging="360"/>
+      </w:pPr>
+      <w:rPr>
+        <w:rFonts w:ascii="Wingdings" w:hAnsi="Wingdings" w:hint="default"/>
+      </w:rPr>
+    </w:lvl>
+    <w:lvl w:ilvl="3" w:tplc="04090001" w:tentative="1">
+      <w:start w:val="1"/>
+      <w:numFmt w:val="bullet"/>
+      <w:lvlText w:val=""/>
+      <w:lvlJc w:val="left"/>
+      <w:pPr>
+        <w:ind w:left="2880" w:hanging="360"/>
+      </w:pPr>
+      <w:rPr>
+        <w:rFonts w:ascii="Symbol" w:hAnsi="Symbol" w:hint="default"/>
+      </w:rPr>
+    </w:lvl>
+    <w:lvl w:ilvl="4" w:tplc="04090003" w:tentative="1">
+      <w:start w:val="1"/>
+      <w:numFmt w:val="bullet"/>
+      <w:lvlText w:val="o"/>
+      <w:lvlJc w:val="left"/>
+      <w:pPr>
+        <w:ind w:left="3600" w:hanging="360"/>
+      </w:pPr>
+      <w:rPr>
+        <w:rFonts w:ascii="Courier New" w:hAnsi="Courier New" w:cs="Courier New" w:hint="default"/>
+      </w:rPr>
+    </w:lvl>
+    <w:lvl w:ilvl="5" w:tplc="04090005" w:tentative="1">
+      <w:start w:val="1"/>
+      <w:numFmt w:val="bullet"/>
+      <w:lvlText w:val=""/>
+      <w:lvlJc w:val="left"/>
+      <w:pPr>
+        <w:ind w:left="4320" w:hanging="360"/>
+      </w:pPr>
+      <w:rPr>
+        <w:rFonts w:ascii="Wingdings" w:hAnsi="Wingdings" w:hint="default"/>
+      </w:rPr>
+    </w:lvl>
+    <w:lvl w:ilvl="6" w:tplc="04090001" w:tentative="1">
+      <w:start w:val="1"/>
+      <w:numFmt w:val="bullet"/>
+      <w:lvlText w:val=""/>
+      <w:lvlJc w:val="left"/>
+      <w:pPr>
+        <w:ind w:left="5040" w:hanging="360"/>
+      </w:pPr>
+      <w:rPr>
+        <w:rFonts w:ascii="Symbol" w:hAnsi="Symbol" w:hint="default"/>
+      </w:rPr>
+    </w:lvl>
+    <w:lvl w:ilvl="7" w:tplc="04090003" w:tentative="1">
+      <w:start w:val="1"/>
+      <w:numFmt w:val="bullet"/>
+      <w:lvlText w:val="o"/>
+      <w:lvlJc w:val="left"/>
+      <w:pPr>
+        <w:ind w:left="5760" w:hanging="360"/>
+      </w:pPr>
+      <w:rPr>
+        <w:rFonts w:ascii="Courier New" w:hAnsi="Courier New" w:cs="Courier New" w:hint="default"/>
+      </w:rPr>
+    </w:lvl>
+    <w:lvl w:ilvl="8" w:tplc="04090005" w:tentative="1">
+      <w:start w:val="1"/>
+      <w:numFmt w:val="bullet"/>
+      <w:lvlText w:val=""/>
+      <w:lvlJc w:val="left"/>
+      <w:pPr>
+        <w:ind w:left="6480" w:hanging="360"/>
+      </w:pPr>
+      <w:rPr>
+        <w:rFonts w:ascii="Wingdings" w:hAnsi="Wingdings" w:hint="default"/>
+      </w:rPr>
+    </w:lvl>
+  </w:abstractNum>
+  <w:abstractNum w:abstractNumId="32" w15:restartNumberingAfterBreak="0">
     <w:nsid w:val="658B560E"/>
     <w:multiLevelType w:val="hybridMultilevel"/>
     <w:tmpl w:val="D55267C8"/>
@@ -4741,7 +5959,7 @@
       </w:pPr>
     </w:lvl>
   </w:abstractNum>
-  <w:abstractNum w:abstractNumId="31" w15:restartNumberingAfterBreak="0">
+  <w:abstractNum w:abstractNumId="33" w15:restartNumberingAfterBreak="0">
     <w:nsid w:val="67F32839"/>
     <w:multiLevelType w:val="multilevel"/>
     <w:tmpl w:val="3A42493A"/>
@@ -4854,7 +6072,7 @@
       </w:rPr>
     </w:lvl>
   </w:abstractNum>
-  <w:abstractNum w:abstractNumId="32" w15:restartNumberingAfterBreak="0">
+  <w:abstractNum w:abstractNumId="34" w15:restartNumberingAfterBreak="0">
     <w:nsid w:val="68014B27"/>
     <w:multiLevelType w:val="multilevel"/>
     <w:tmpl w:val="C636C2FA"/>
@@ -4967,7 +6185,7 @@
       </w:pPr>
     </w:lvl>
   </w:abstractNum>
-  <w:abstractNum w:abstractNumId="33" w15:restartNumberingAfterBreak="0">
+  <w:abstractNum w:abstractNumId="35" w15:restartNumberingAfterBreak="0">
     <w:nsid w:val="6BA20699"/>
     <w:multiLevelType w:val="multilevel"/>
     <w:tmpl w:val="81F2B242"/>
@@ -5080,7 +6298,7 @@
       </w:pPr>
     </w:lvl>
   </w:abstractNum>
-  <w:abstractNum w:abstractNumId="34" w15:restartNumberingAfterBreak="0">
+  <w:abstractNum w:abstractNumId="36" w15:restartNumberingAfterBreak="0">
     <w:nsid w:val="6E0C13CC"/>
     <w:multiLevelType w:val="multilevel"/>
     <w:tmpl w:val="5F5CA9CC"/>
@@ -5193,7 +6411,7 @@
       </w:pPr>
     </w:lvl>
   </w:abstractNum>
-  <w:abstractNum w:abstractNumId="35" w15:restartNumberingAfterBreak="0">
+  <w:abstractNum w:abstractNumId="37" w15:restartNumberingAfterBreak="0">
     <w:nsid w:val="75DD6782"/>
     <w:multiLevelType w:val="multilevel"/>
     <w:tmpl w:val="683E6884"/>
@@ -5306,7 +6524,7 @@
       </w:pPr>
     </w:lvl>
   </w:abstractNum>
-  <w:abstractNum w:abstractNumId="36" w15:restartNumberingAfterBreak="0">
+  <w:abstractNum w:abstractNumId="38" w15:restartNumberingAfterBreak="0">
     <w:nsid w:val="794D4124"/>
     <w:multiLevelType w:val="multilevel"/>
     <w:tmpl w:val="729C3BC6"/>
@@ -5419,7 +6637,7 @@
       </w:rPr>
     </w:lvl>
   </w:abstractNum>
-  <w:abstractNum w:abstractNumId="37" w15:restartNumberingAfterBreak="0">
+  <w:abstractNum w:abstractNumId="39" w15:restartNumberingAfterBreak="0">
     <w:nsid w:val="7A834742"/>
     <w:multiLevelType w:val="multilevel"/>
     <w:tmpl w:val="4D2C2702"/>
@@ -5532,7 +6750,7 @@
       </w:rPr>
     </w:lvl>
   </w:abstractNum>
-  <w:abstractNum w:abstractNumId="38" w15:restartNumberingAfterBreak="0">
+  <w:abstractNum w:abstractNumId="40" w15:restartNumberingAfterBreak="0">
     <w:nsid w:val="7E653631"/>
     <w:multiLevelType w:val="multilevel"/>
     <w:tmpl w:val="8ADED7A8"/>
@@ -5646,25 +6864,25 @@
     </w:lvl>
   </w:abstractNum>
   <w:num w:numId="1" w16cid:durableId="987704912">
-    <w:abstractNumId w:val="10"/>
+    <w:abstractNumId w:val="11"/>
   </w:num>
   <w:num w:numId="2" w16cid:durableId="829324827">
-    <w:abstractNumId w:val="19"/>
+    <w:abstractNumId w:val="20"/>
   </w:num>
   <w:num w:numId="3" w16cid:durableId="1500776631">
-    <w:abstractNumId w:val="38"/>
+    <w:abstractNumId w:val="40"/>
   </w:num>
   <w:num w:numId="4" w16cid:durableId="1169445196">
-    <w:abstractNumId w:val="33"/>
+    <w:abstractNumId w:val="35"/>
   </w:num>
   <w:num w:numId="5" w16cid:durableId="1027096172">
-    <w:abstractNumId w:val="23"/>
+    <w:abstractNumId w:val="24"/>
   </w:num>
   <w:num w:numId="6" w16cid:durableId="1624261722">
-    <w:abstractNumId w:val="32"/>
+    <w:abstractNumId w:val="34"/>
   </w:num>
   <w:num w:numId="7" w16cid:durableId="61829966">
-    <w:abstractNumId w:val="18"/>
+    <w:abstractNumId w:val="19"/>
   </w:num>
   <w:num w:numId="8" w16cid:durableId="1289094152">
     <w:abstractNumId w:val="0"/>
@@ -5673,67 +6891,67 @@
     <w:abstractNumId w:val="2"/>
   </w:num>
   <w:num w:numId="10" w16cid:durableId="2076971615">
-    <w:abstractNumId w:val="8"/>
+    <w:abstractNumId w:val="9"/>
   </w:num>
   <w:num w:numId="11" w16cid:durableId="195042804">
-    <w:abstractNumId w:val="35"/>
+    <w:abstractNumId w:val="37"/>
   </w:num>
   <w:num w:numId="12" w16cid:durableId="1213540182">
+    <w:abstractNumId w:val="6"/>
+  </w:num>
+  <w:num w:numId="13" w16cid:durableId="617567374">
     <w:abstractNumId w:val="5"/>
   </w:num>
-  <w:num w:numId="13" w16cid:durableId="617567374">
-    <w:abstractNumId w:val="4"/>
-  </w:num>
   <w:num w:numId="14" w16cid:durableId="1630545909">
-    <w:abstractNumId w:val="14"/>
+    <w:abstractNumId w:val="15"/>
   </w:num>
   <w:num w:numId="15" w16cid:durableId="51928657">
-    <w:abstractNumId w:val="6"/>
+    <w:abstractNumId w:val="7"/>
   </w:num>
   <w:num w:numId="16" w16cid:durableId="2097701085">
-    <w:abstractNumId w:val="25"/>
+    <w:abstractNumId w:val="26"/>
   </w:num>
   <w:num w:numId="17" w16cid:durableId="1844390977">
-    <w:abstractNumId w:val="20"/>
+    <w:abstractNumId w:val="21"/>
   </w:num>
   <w:num w:numId="18" w16cid:durableId="1280991134">
-    <w:abstractNumId w:val="34"/>
+    <w:abstractNumId w:val="36"/>
   </w:num>
   <w:num w:numId="19" w16cid:durableId="1213031538">
-    <w:abstractNumId w:val="21"/>
+    <w:abstractNumId w:val="22"/>
   </w:num>
   <w:num w:numId="20" w16cid:durableId="914510434">
-    <w:abstractNumId w:val="27"/>
+    <w:abstractNumId w:val="28"/>
   </w:num>
   <w:num w:numId="21" w16cid:durableId="859902834">
-    <w:abstractNumId w:val="29"/>
+    <w:abstractNumId w:val="30"/>
   </w:num>
   <w:num w:numId="22" w16cid:durableId="1553804572">
-    <w:abstractNumId w:val="17"/>
+    <w:abstractNumId w:val="18"/>
   </w:num>
   <w:num w:numId="23" w16cid:durableId="117066712">
     <w:abstractNumId w:val="1"/>
   </w:num>
   <w:num w:numId="24" w16cid:durableId="212469747">
-    <w:abstractNumId w:val="7"/>
+    <w:abstractNumId w:val="8"/>
   </w:num>
   <w:num w:numId="25" w16cid:durableId="27027741">
-    <w:abstractNumId w:val="30"/>
+    <w:abstractNumId w:val="32"/>
   </w:num>
   <w:num w:numId="26" w16cid:durableId="1112093795">
-    <w:abstractNumId w:val="31"/>
+    <w:abstractNumId w:val="33"/>
   </w:num>
   <w:num w:numId="27" w16cid:durableId="1256279930">
-    <w:abstractNumId w:val="16"/>
+    <w:abstractNumId w:val="17"/>
   </w:num>
   <w:num w:numId="28" w16cid:durableId="582451133">
-    <w:abstractNumId w:val="13"/>
+    <w:abstractNumId w:val="14"/>
   </w:num>
   <w:num w:numId="29" w16cid:durableId="19822828">
-    <w:abstractNumId w:val="36"/>
+    <w:abstractNumId w:val="38"/>
   </w:num>
   <w:num w:numId="30" w16cid:durableId="1325011054">
-    <w:abstractNumId w:val="31"/>
+    <w:abstractNumId w:val="33"/>
     <w:lvlOverride w:ilvl="0">
       <w:startOverride w:val="1"/>
     </w:lvlOverride>
@@ -5763,16 +6981,16 @@
     </w:lvlOverride>
   </w:num>
   <w:num w:numId="31" w16cid:durableId="1829712975">
-    <w:abstractNumId w:val="9"/>
+    <w:abstractNumId w:val="10"/>
   </w:num>
   <w:num w:numId="32" w16cid:durableId="559874710">
-    <w:abstractNumId w:val="31"/>
+    <w:abstractNumId w:val="33"/>
   </w:num>
   <w:num w:numId="33" w16cid:durableId="1225490386">
-    <w:abstractNumId w:val="24"/>
+    <w:abstractNumId w:val="25"/>
   </w:num>
   <w:num w:numId="34" w16cid:durableId="579869112">
-    <w:abstractNumId w:val="31"/>
+    <w:abstractNumId w:val="33"/>
     <w:lvlOverride w:ilvl="0">
       <w:startOverride w:val="1"/>
     </w:lvlOverride>
@@ -5802,28 +7020,34 @@
     </w:lvlOverride>
   </w:num>
   <w:num w:numId="35" w16cid:durableId="295719349">
-    <w:abstractNumId w:val="37"/>
+    <w:abstractNumId w:val="39"/>
   </w:num>
   <w:num w:numId="36" w16cid:durableId="1270547968">
+    <w:abstractNumId w:val="4"/>
+  </w:num>
+  <w:num w:numId="37" w16cid:durableId="1637644556">
+    <w:abstractNumId w:val="12"/>
+  </w:num>
+  <w:num w:numId="38" w16cid:durableId="1847018228">
+    <w:abstractNumId w:val="13"/>
+  </w:num>
+  <w:num w:numId="39" w16cid:durableId="470709985">
+    <w:abstractNumId w:val="23"/>
+  </w:num>
+  <w:num w:numId="40" w16cid:durableId="1809854126">
+    <w:abstractNumId w:val="16"/>
+  </w:num>
+  <w:num w:numId="41" w16cid:durableId="963969596">
+    <w:abstractNumId w:val="29"/>
+  </w:num>
+  <w:num w:numId="42" w16cid:durableId="804808633">
+    <w:abstractNumId w:val="27"/>
+  </w:num>
+  <w:num w:numId="43" w16cid:durableId="1691031060">
     <w:abstractNumId w:val="3"/>
   </w:num>
-  <w:num w:numId="37" w16cid:durableId="1637644556">
-    <w:abstractNumId w:val="11"/>
-  </w:num>
-  <w:num w:numId="38" w16cid:durableId="1847018228">
-    <w:abstractNumId w:val="12"/>
-  </w:num>
-  <w:num w:numId="39" w16cid:durableId="470709985">
-    <w:abstractNumId w:val="22"/>
-  </w:num>
-  <w:num w:numId="40" w16cid:durableId="1809854126">
-    <w:abstractNumId w:val="15"/>
-  </w:num>
-  <w:num w:numId="41" w16cid:durableId="963969596">
-    <w:abstractNumId w:val="28"/>
-  </w:num>
-  <w:num w:numId="42" w16cid:durableId="804808633">
-    <w:abstractNumId w:val="26"/>
+  <w:num w:numId="44" w16cid:durableId="1053194046">
+    <w:abstractNumId w:val="31"/>
   </w:num>
 </w:numbering>
 </file>

</xml_diff>